<commit_message>
Some changes in scanner and word text
</commit_message>
<xml_diff>
--- a/Проект/ПЗ Мойсюк-Дранько.docx
+++ b/Проект/ПЗ Мойсюк-Дранько.docx
@@ -381,8 +381,13 @@
         <w:ind w:left="5387" w:firstLine="0"/>
         <w:jc w:val="left"/>
       </w:pPr>
-      <w:r>
-        <w:t>Дубовик Илья Андреевич</w:t>
+      <w:proofErr w:type="spellStart"/>
+      <w:r>
+        <w:t>Бойкачёв</w:t>
+      </w:r>
+      <w:proofErr w:type="spellEnd"/>
+      <w:r>
+        <w:t xml:space="preserve"> Павел Валерьевич </w:t>
       </w:r>
     </w:p>
     <w:p>
@@ -392,7 +397,7 @@
         <w:jc w:val="left"/>
       </w:pPr>
       <w:r>
-        <w:t>Менжинский Андрей Борисович</w:t>
+        <w:t>Дубовик Илья Андреевич</w:t>
       </w:r>
     </w:p>
     <w:p>
@@ -402,7 +407,7 @@
         <w:jc w:val="left"/>
       </w:pPr>
       <w:r>
-        <w:t xml:space="preserve">Бойкачёв Павел Валерьевич </w:t>
+        <w:t>Менжинский Андрей Борисович</w:t>
       </w:r>
     </w:p>
     <w:p>
@@ -411,8 +416,13 @@
         <w:ind w:left="5387" w:firstLine="0"/>
         <w:jc w:val="left"/>
       </w:pPr>
-      <w:r>
-        <w:t>Сицко Александр Леонидович</w:t>
+      <w:proofErr w:type="spellStart"/>
+      <w:r>
+        <w:t>Сицко</w:t>
+      </w:r>
+      <w:proofErr w:type="spellEnd"/>
+      <w:r>
+        <w:t xml:space="preserve"> Александр Леонидович</w:t>
       </w:r>
     </w:p>
     <w:p>
@@ -583,6 +593,442 @@
     </w:p>
     <w:p>
       <w:pPr>
+        <w:pStyle w:val="1"/>
+      </w:pPr>
+      <w:r>
+        <w:lastRenderedPageBreak/>
+        <w:t>ВВЕДЕНИЕ</w:t>
+      </w:r>
+    </w:p>
+    <w:p>
+      <w:pPr>
+        <w:spacing w:after="160" w:line="259" w:lineRule="auto"/>
+        <w:ind w:firstLine="0"/>
+        <w:jc w:val="left"/>
+        <w:rPr>
+          <w:b/>
+          <w:bCs/>
+          <w:sz w:val="32"/>
+          <w:szCs w:val="24"/>
+        </w:rPr>
+      </w:pPr>
+      <w:r>
+        <w:br w:type="page"/>
+      </w:r>
+    </w:p>
+    <w:p>
+      <w:pPr>
+        <w:pStyle w:val="1"/>
+      </w:pPr>
+      <w:r>
+        <w:lastRenderedPageBreak/>
+        <w:t>ТЕОРЕТИЧЕСКАЯ ЧАСТЬ</w:t>
+      </w:r>
+    </w:p>
+    <w:p>
+      <w:pPr>
+        <w:pStyle w:val="1"/>
+      </w:pPr>
+      <w:r>
+        <w:t>РАЗДЕЛ 1. ИСПОЛЬЗУЕМЫЕ ТЕХНОЛОГИИ И АНАЛОГИ</w:t>
+      </w:r>
+    </w:p>
+    <w:p>
+      <w:pPr>
+        <w:pStyle w:val="2"/>
+        <w:numPr>
+          <w:ilvl w:val="1"/>
+          <w:numId w:val="1"/>
+        </w:numPr>
+      </w:pPr>
+      <w:r>
+        <w:t>Аналоги</w:t>
+      </w:r>
+    </w:p>
+    <w:p>
+      <w:pPr>
+        <w:rPr>
+          <w:rFonts w:eastAsia="Times New Roman" w:cs="Times New Roman"/>
+          <w:sz w:val="24"/>
+        </w:rPr>
+      </w:pPr>
+      <w:r>
+        <w:t>Современный рынок систем радиоуправления беспилотными летательными аппаратами представлен широким спектром производителей, каждый из которых предлагает решения с различными техническими характеристиками, функциональными возможностями и ценовыми категориями. Эти системы отличаются используемыми протоколами связи, диапазонами частот, дальностью действия и степенью интеграции с экосистемами управления БПЛА.</w:t>
+      </w:r>
+    </w:p>
+    <w:p>
+      <w:r>
+        <w:t xml:space="preserve">Компания </w:t>
+      </w:r>
+      <w:proofErr w:type="spellStart"/>
+      <w:r>
+        <w:t>FrSky</w:t>
+      </w:r>
+      <w:proofErr w:type="spellEnd"/>
+      <w:r>
+        <w:t xml:space="preserve"> занимает одну из ведущих позиций на рынке систем радиоуправления для любительских и профессиональных применений. </w:t>
+      </w:r>
+      <w:proofErr w:type="spellStart"/>
+      <w:r>
+        <w:t>FrSky</w:t>
+      </w:r>
+      <w:proofErr w:type="spellEnd"/>
+      <w:r>
+        <w:t xml:space="preserve"> разработала несколько собственных протоколов связи, среди которых наиболее известными являются D16, D8 и более современный ACCESS. Протокол D16 работает в диапазоне 2.4 ГГц и поддерживает до 16 каналов управления с использованием технологии ППРЧ, обеспечивая надежную связь на дальности до нескольких километров. Система ACCESS представляет собой эволюцию предыдущих протоколов и предлагает улучшенную помехоустойчивость, более низкую латентность и возможность беспроводного обновления прошивки приемников. Приемники </w:t>
+      </w:r>
+      <w:proofErr w:type="spellStart"/>
+      <w:r>
+        <w:t>FrSky</w:t>
+      </w:r>
+      <w:proofErr w:type="spellEnd"/>
+      <w:r>
+        <w:t xml:space="preserve"> отличаются компактными размерами и низким энергопотреблением, что делает их популярными для применения в малых БПЛА, включая гоночные дроны и </w:t>
+      </w:r>
+      <w:proofErr w:type="spellStart"/>
+      <w:r>
+        <w:t>мультикоптеры</w:t>
+      </w:r>
+      <w:proofErr w:type="spellEnd"/>
+      <w:r>
+        <w:t xml:space="preserve">. Телеметрическая система </w:t>
+      </w:r>
+      <w:proofErr w:type="spellStart"/>
+      <w:r>
+        <w:t>FrSky</w:t>
+      </w:r>
+      <w:proofErr w:type="spellEnd"/>
+      <w:r>
+        <w:t xml:space="preserve"> позволяет передавать обширные данные о состоянии летательного аппарата, включая напряжение батареи, высоту, скорость, GPS-координаты и параметры работы двигателей, что обеспечивает оператору полный контроль над полетом.</w:t>
+      </w:r>
+    </w:p>
+    <w:p>
+      <w:proofErr w:type="spellStart"/>
+      <w:r>
+        <w:t>FlySky</w:t>
+      </w:r>
+      <w:proofErr w:type="spellEnd"/>
+      <w:r>
+        <w:t xml:space="preserve"> представляет собой более бюджетный сегмент рынка систем радиоуправления, предлагая доступные решения для начинающих пилотов и любителей. Наиболее распространенными протоколами </w:t>
+      </w:r>
+      <w:proofErr w:type="spellStart"/>
+      <w:r>
+        <w:t>FlySky</w:t>
+      </w:r>
+      <w:proofErr w:type="spellEnd"/>
+      <w:r>
+        <w:t xml:space="preserve"> являются AFHDS и его улучшенная версия AFHDS 2A. Протокол AFHDS 2A работает в диапазоне 2.4 ГГц и использует технологию ППРЧ с автоматическим выбором частотных каналов для минимизации помех. Система обеспечивает дальность связи до двух километров в оптимальных условиях и поддерживает двустороннюю телеметрию, хотя набор телеметрических параметров более ограничен по сравнению с премиальными системами. Приемники </w:t>
+      </w:r>
+      <w:proofErr w:type="spellStart"/>
+      <w:r>
+        <w:t>FlySky</w:t>
+      </w:r>
+      <w:proofErr w:type="spellEnd"/>
+      <w:r>
+        <w:t xml:space="preserve"> характеризуются простотой настройки и совместимостью с большинством полетных контроллеров, что делает их популярным выбором для образовательных проектов и недорогих БПЛА. Аппаратура управления </w:t>
+      </w:r>
+      <w:proofErr w:type="spellStart"/>
+      <w:r>
+        <w:t>FlySky</w:t>
+      </w:r>
+      <w:proofErr w:type="spellEnd"/>
+      <w:r>
+        <w:t xml:space="preserve"> включает модели различного уровня сложности, от базовых четырехканальных передатчиков до многоканальных систем с программируемыми функциями и сенсорными экранами.</w:t>
+      </w:r>
+    </w:p>
+    <w:p>
+      <w:r>
+        <w:t xml:space="preserve">Компания DJI, известная своими коммерческими дронами потребительского уровня, разработала собственные системы радиоуправления, которые интегрированы в экосистему продуктов компании. </w:t>
+      </w:r>
+      <w:r>
+        <w:lastRenderedPageBreak/>
+        <w:t xml:space="preserve">Технология передачи данных DJI </w:t>
+      </w:r>
+      <w:proofErr w:type="spellStart"/>
+      <w:r>
+        <w:t>OcusSync</w:t>
+      </w:r>
+      <w:proofErr w:type="spellEnd"/>
+      <w:r>
+        <w:t xml:space="preserve"> представляет собой гибридную систему, объединяющую канал управления и канал передачи видео в единую структуру с применением ППРЧ и адаптивного выбора частот. </w:t>
+      </w:r>
+      <w:proofErr w:type="spellStart"/>
+      <w:r>
+        <w:t>OcusSync</w:t>
+      </w:r>
+      <w:proofErr w:type="spellEnd"/>
+      <w:r>
+        <w:t xml:space="preserve"> работает как в диапазоне 2.4 ГГц, так и в диапазоне 5.8 ГГц, автоматически переключаясь между ними в зависимости от уровня помех, что обеспечивает исключительную надежность связи в условиях плотной радиоэлектронной обстановки. Система обеспечивает дальность связи до семи-восьми километров с одновременной передачей видео высокой четкости с минимальной задержкой, что достигается за счет применения эффективных алгоритмов сжатия и оптимизации протоколов передачи. Более поздняя версия технологии, известная как </w:t>
+      </w:r>
+      <w:proofErr w:type="spellStart"/>
+      <w:r>
+        <w:t>OcusSync</w:t>
+      </w:r>
+      <w:proofErr w:type="spellEnd"/>
+      <w:r>
+        <w:t xml:space="preserve"> 3.0 и последующие итерации, включая систему O3 Air Unit, предлагает еще большую дальность и поддержку передачи видео в разрешении вплоть до 1080p с частотой кадров 60 </w:t>
+      </w:r>
+      <w:proofErr w:type="spellStart"/>
+      <w:r>
+        <w:t>fps</w:t>
+      </w:r>
+      <w:proofErr w:type="spellEnd"/>
+      <w:r>
+        <w:t>. Система DJI отличается высокой степенью интеграции программного и аппаратного обеспечения, включая функции автоматического возврата домой, избегания препятствий и интеллектуальные режимы полета, что делает управление БПЛА доступным для пользователей с минимальным опытом.</w:t>
+      </w:r>
+    </w:p>
+    <w:p>
+      <w:proofErr w:type="spellStart"/>
+      <w:r>
+        <w:t>RadioMaster</w:t>
+      </w:r>
+      <w:proofErr w:type="spellEnd"/>
+      <w:r>
+        <w:t xml:space="preserve"> представляет собой относительно новую компанию на рынке, которая специализируется на производстве универсальных передатчиков с открытой архитектурой и поддержкой множественных протоколов. Аппаратура </w:t>
+      </w:r>
+      <w:proofErr w:type="spellStart"/>
+      <w:r>
+        <w:t>RadioMaster</w:t>
+      </w:r>
+      <w:proofErr w:type="spellEnd"/>
+      <w:r>
+        <w:t xml:space="preserve"> работает на базе открытого программного обеспечения </w:t>
+      </w:r>
+      <w:proofErr w:type="spellStart"/>
+      <w:r>
+        <w:t>OpenTX</w:t>
+      </w:r>
+      <w:proofErr w:type="spellEnd"/>
+      <w:r>
+        <w:t xml:space="preserve"> или его </w:t>
+      </w:r>
+      <w:proofErr w:type="spellStart"/>
+      <w:r>
+        <w:t>форка</w:t>
+      </w:r>
+      <w:proofErr w:type="spellEnd"/>
+      <w:r>
+        <w:t xml:space="preserve"> </w:t>
+      </w:r>
+      <w:proofErr w:type="spellStart"/>
+      <w:r>
+        <w:t>EdgeTX</w:t>
+      </w:r>
+      <w:proofErr w:type="spellEnd"/>
+      <w:r>
+        <w:t xml:space="preserve">, что обеспечивает гибкость настройки и возможность программирования сложных функций управления. Передатчики </w:t>
+      </w:r>
+      <w:proofErr w:type="spellStart"/>
+      <w:r>
+        <w:t>RadioMaster</w:t>
+      </w:r>
+      <w:proofErr w:type="spellEnd"/>
+      <w:r>
+        <w:t xml:space="preserve"> оснащаются </w:t>
+      </w:r>
+      <w:proofErr w:type="spellStart"/>
+      <w:r>
+        <w:t>мультипротокольными</w:t>
+      </w:r>
+      <w:proofErr w:type="spellEnd"/>
+      <w:r>
+        <w:t xml:space="preserve"> модулями, способными эмулировать протоколы различных производителей, включая </w:t>
+      </w:r>
+      <w:proofErr w:type="spellStart"/>
+      <w:r>
+        <w:t>FrSky</w:t>
+      </w:r>
+      <w:proofErr w:type="spellEnd"/>
+      <w:r>
+        <w:t xml:space="preserve">, </w:t>
+      </w:r>
+      <w:proofErr w:type="spellStart"/>
+      <w:r>
+        <w:t>FlySky</w:t>
+      </w:r>
+      <w:proofErr w:type="spellEnd"/>
+      <w:r>
+        <w:t xml:space="preserve">, </w:t>
+      </w:r>
+      <w:proofErr w:type="spellStart"/>
+      <w:r>
+        <w:t>Spektrum</w:t>
+      </w:r>
+      <w:proofErr w:type="spellEnd"/>
+      <w:r>
+        <w:t xml:space="preserve">, </w:t>
+      </w:r>
+      <w:proofErr w:type="spellStart"/>
+      <w:r>
+        <w:t>Futaba</w:t>
+      </w:r>
+      <w:proofErr w:type="spellEnd"/>
+      <w:r>
+        <w:t xml:space="preserve"> и многие другие, что позволяет использовать одну аппаратуру для управления БПЛА с различными приемниками. Встроенные высокочастотные модули поддерживают современные протоколы с низкой латентностью, такие как </w:t>
+      </w:r>
+      <w:proofErr w:type="spellStart"/>
+      <w:r>
+        <w:t>ExpressLRS</w:t>
+      </w:r>
+      <w:proofErr w:type="spellEnd"/>
+      <w:r>
+        <w:t xml:space="preserve"> и </w:t>
+      </w:r>
+      <w:proofErr w:type="spellStart"/>
+      <w:r>
+        <w:t>Tracer</w:t>
+      </w:r>
+      <w:proofErr w:type="spellEnd"/>
+      <w:r>
+        <w:t xml:space="preserve">, которые обеспечивают задержку на уровне нескольких миллисекунд и дальность связи до десятков километров при использовании усилителей мощности. Продукция </w:t>
+      </w:r>
+      <w:proofErr w:type="spellStart"/>
+      <w:r>
+        <w:t>RadioMaster</w:t>
+      </w:r>
+      <w:proofErr w:type="spellEnd"/>
+      <w:r>
+        <w:t xml:space="preserve"> пользуется популярностью в сообществе FPV-пилотов и энтузиастов гоночных дронов благодаря оптимальному соотношению цены и функциональности, а также возможности глубокой кастомизации.</w:t>
+      </w:r>
+    </w:p>
+    <w:p>
+      <w:pPr>
+        <w:ind w:firstLine="0"/>
+      </w:pPr>
+    </w:p>
+    <w:p>
+      <w:pPr>
+        <w:pStyle w:val="2"/>
+        <w:numPr>
+          <w:ilvl w:val="1"/>
+          <w:numId w:val="1"/>
+        </w:numPr>
+      </w:pPr>
+      <w:r>
+        <w:t>Принцип работы технологии псевдослучайной перестройки рабочей частоты</w:t>
+      </w:r>
+      <w:r>
+        <w:t xml:space="preserve"> (ППРЧ)</w:t>
+      </w:r>
+    </w:p>
+    <w:p>
+      <w:r>
+        <w:t>Технология псевдослучайной перестройки рабочей частоты</w:t>
+      </w:r>
+      <w:r>
+        <w:t xml:space="preserve"> (далее - ППРЧ) </w:t>
+      </w:r>
+      <w:r>
+        <w:t xml:space="preserve">представляет собой метод передачи радиосигнала, при котором несущая частота передатчика изменяется во времени согласно определенному алгоритму, известному как псевдослучайная последовательность. Данный метод относится к классу систем с расширенным спектром и обеспечивает существенное повышение помехоустойчивости и скрытности передачи информации по сравнению с традиционными системами связи с </w:t>
+      </w:r>
+      <w:r>
+        <w:lastRenderedPageBreak/>
+        <w:t>фиксированной несущей частотой. Фундаментальная идея ППРЧ заключается в том, что передаваемый сигнал занимает в каждый момент времени лишь узкую полосу частот, но в течение сеанса связи последовательно использует множество различных частотных каналов, распределенных в широком диапазоне частот.</w:t>
+      </w:r>
+    </w:p>
+    <w:p>
+      <w:r>
+        <w:t>Математическая основа технологии ППРЧ базируется на использовании генераторов псевдослучайных последовательностей, которые создают детерминированную, но внешне случайную последовательность чисел. Эти числа определяют порядок переключения между доступными частотными каналами. Несмотря на кажущуюся случайность, последовательность является полностью детерминированной и воспроизводимой при использовании одинаковых начальных параметров, что критически важно для обеспечения синхронной работы передатчика и приемника. В качестве генераторов псевдослучайных последовательностей обычно применяются регистры сдвига с линейной обратной связью, криптографические генераторы или специализированные алгоритмы, обеспечивающие необходимую длину периода последовательности и статистические свойства, близкие к истинно случайным процессам.</w:t>
+      </w:r>
+    </w:p>
+    <w:p>
+      <w:r>
+        <w:t>Процесс синхронизации между передатчиком и приемником представляет собой одну из наиболее критичных процедур в системах ППРЧ и включает два основных этапа: начальную синхронизацию и поддержание синхронизации в процессе работы. Начальная синхронизация осуществляется при установлении соединения и требует, чтобы приемник определил текущее положение передатчика в псевдослучайной последовательности. Существует несколько методов достижения начальной синхронизации, включая использование преамбулы на фиксированной частоте, последовательный перебор возможных положений в последовательности или применение специальных синхронизирующих паттернов. После установления начальной синхронизации обе стороны должны поддерживать точное соответствие во времени между своими генераторами псевдослучайных последовательностей, что достигается использованием высокостабильных тактовых генераторов и периодической коррекцией временных сдвигов.</w:t>
+      </w:r>
+    </w:p>
+    <w:p>
+      <w:r>
+        <w:t xml:space="preserve">Частотный план системы ППРЧ определяет набор частотных каналов, между которыми осуществляется переключение, и их распределение в выделенной полосе частот. Количество частотных каналов может варьироваться от нескольких десятков до нескольких сотен в зависимости от ширины доступной полосы частот и минимального разноса между соседними каналами. Разнос между каналами должен быть достаточным для минимизации взаимного влияния сигналов на соседних частотах и учитывать нестабильность частоты генераторов. В современных системах управления БПЛА типичный разнос между каналами составляет от нескольких сотен килогерц до единиц мегагерц. Распределение каналов может быть равномерным по всей полосе частот или неравномерным с исключением участков спектра, занятых другими </w:t>
+      </w:r>
+      <w:proofErr w:type="spellStart"/>
+      <w:r>
+        <w:t>радиослужбами</w:t>
+      </w:r>
+      <w:proofErr w:type="spellEnd"/>
+      <w:r>
+        <w:t xml:space="preserve"> или подверженных повышенному уровню помех.</w:t>
+      </w:r>
+    </w:p>
+    <w:p>
+      <w:r>
+        <w:lastRenderedPageBreak/>
+        <w:t>Временная структура сигнала ППРЧ характеризуется несколькими параметрами, определяющими динамику переключения частот. Длительность пребывания на одной частоте, называемая также временем скачка или временным слотом, представляет собой интервал времени, в течение которого передатчик и приемник работают на одной частоте. Выбор длительности скачка определяется компромиссом между несколькими факторами: более короткие скачки обеспечивают лучшую защиту от помех и перехвата, но требуют более быстрых синтезаторов частоты и усложняют синхронизацию, в то время как более длинные скачки позволяют передать больший объем данных за один скачок, но снижают эффективность противодействия помехам. В системах управления БПЛА длительность скачка обычно составляет от нескольких микросекунд до нескольких миллисекунд в зависимости от конкретной реализации и требований к системе.</w:t>
+      </w:r>
+    </w:p>
+    <w:p>
+      <w:r>
+        <w:t>Скорость перестройки частоты определяется как количество переключений между частотными каналами в единицу времени и обратно пропорциональна длительности скачка. Различают медленную и быструю перестройку частоты в зависимости от соотношения между длительностью символа модулированного сигнала и временем пребывания на одной частоте. При медленной перестройке в течение одного скачка передается множество информационных символов, что упрощает демодуляцию и обработку сигнала, но снижает защиту от импульсных помех. При быстрой перестройке один информационный символ передается на нескольких последовательных частотах, что обеспечивает максимальную помехоустойчивость за счет частотного разнесения, но требует более сложной обработки сигнала. В современных системах управления БПЛА обычно применяется медленная перестройка со скоростью от нескольких десятков до нескольких тысяч скачков в секунду, что обеспечивает оптимальный баланс между производительностью и сложностью реализации.</w:t>
+      </w:r>
+    </w:p>
+    <w:p>
+      <w:r>
+        <w:t xml:space="preserve">Алгоритм формирования последовательности перестройки частот определяет порядок использования доступных частотных каналов и критически влияет на свойства системы ППРЧ. Идеальная последовательность должна обладать несколькими важными свойствами: равномерным распределением, при котором все частотные каналы используются с одинаковой вероятностью; большим периодом повторения, чтобы исключить предсказуемость последовательности; низкой автокорреляцией для всех временных сдвигов, кроме нулевого, что облегчает синхронизацию; и низкой взаимной корреляцией между различными последовательностями для обеспечения возможности одновременной работы нескольких систем ППРЧ в одной полосе частот. На практике используются последовательности, сгенерированные на основе примитивных полиномов над конечными полями, последовательности максимальной длины или </w:t>
+      </w:r>
+      <w:proofErr w:type="spellStart"/>
+      <w:r>
+        <w:t>криптографически</w:t>
+      </w:r>
+      <w:proofErr w:type="spellEnd"/>
+      <w:r>
+        <w:t xml:space="preserve"> стойкие последовательности, получаемые из блочных или поточных шифров.</w:t>
+      </w:r>
+    </w:p>
+    <w:p>
+      <w:r>
+        <w:t xml:space="preserve">Процесс передачи данных в системе ППРЧ организован в виде последовательности пакетов или кадров, каждый из которых передается на определенной частоте, соответствующей текущему элементу </w:t>
+      </w:r>
+      <w:r>
+        <w:lastRenderedPageBreak/>
+        <w:t>псевдослучайной последовательности. Структура пакета включает служебные поля для синхронизации, адресации и контроля ошибок, а также полезную нагрузку, содержащую информационные данные. Синхронизирующая преамбула в начале пакета позволяет приемнику точно определить момент начала приема и скорректировать возможные временные рассогласования. Поле адреса или идентификатора позволяет различать пакеты, предназначенные для разных приемников, что критично при использовании нескольких БПЛА в одной зоне. Контрольные суммы или коды обнаружения и исправления ошибок обеспечивают целостность передаваемых данных и позволяют обнаруживать и в некоторых случаях исправлять искажения, возникшие в процессе передачи.</w:t>
+      </w:r>
+    </w:p>
+    <w:p>
+      <w:r>
+        <w:t>Механизм обеспечения помехоустойчивости в системах ППРЧ основан на принципе частотного разнесения и избыточности. Когда узкополосная помеха воздействует на систему ППРЧ, она влияет только на те частотные каналы, которые попадают в полосу помехи, в то время как остальные каналы остаются доступными для передачи данных. Если помеха воздействует на определенную долю частотных каналов, то соответствующая доля информационных пакетов будет искажена или потеряна. Применение протоколов с подтверждением приема и автоматической повторной передачей позволяет восстановить потерянные пакеты путем их ретрансляции на других частотах. Дополнительную защиту обеспечивает применение помехоустойчивого кодирования, при котором информация кодируется с избыточностью, позволяющей восстанавливать исходные данные даже при искажении части принятого сигнала. Комбинация частотного разнесения, повторной передачи и помехоустойчивого кодирования создает многоуровневую систему защиты, способную обеспечить надежную связь даже в условиях интенсивных радиопомех.</w:t>
+      </w:r>
+    </w:p>
+    <w:p>
+      <w:r>
+        <w:t>Энергетические характеристики системы ППРЧ определяются распределением мощности передатчика по частотному спектру и во времени. В каждый момент времени передатчик излучает сигнал на одной частоте с определенным уровнем мощности, но усредненная по времени спектральная плотность мощности оказывается распределенной по всей полосе частот, используемой для перестройки. Это распределение энергии по широкому спектру приводит к снижению спектральной плотности мощности по сравнению с узкополосными системами при одинаковой средней мощности передатчика. Низкая спектральная плотность мощности имеет несколько важных следствий: сигнал становится менее заметным для систем радиоразведки, снижается влияние на другие радиосистемы, работающие в том же диапазоне частот, и усложняется преднамеренное подавление сигнала, так как для эффективного глушения необходимо распределить мощность передатчика помех по всей используемой полосе частот.</w:t>
+      </w:r>
+    </w:p>
+    <w:p>
+      <w:r>
+        <w:t xml:space="preserve">Адаптивные алгоритмы в системах ППРЧ позволяют динамически изменять параметры работы в зависимости от текущей радиоэлектронной обстановки и требований к качеству связи. Адаптивный выбор частот основан на постоянном мониторинге уровня помех на всех доступных частотных </w:t>
+      </w:r>
+      <w:r>
+        <w:lastRenderedPageBreak/>
+        <w:t>каналах и исключении из последовательности перестройки тех каналов, на которых наблюдается превышение допустимого уровня помех. Информация о качестве каналов может собираться как на стороне приемника, так и на стороне передатчика, и обмениваться между ними через служебные сообщения. Адаптация мощности передатчика позволяет снижать энергопотребление в условиях хорошего качества связи и увеличивать мощность при ухудшении условий распространения радиоволн. Адаптация скорости передачи данных обеспечивает оптимальное использование доступной пропускной способности канала путем выбора между более скоростными, но менее помехоустойчивыми режимами модуляции и более медленными, но надежными режимами в зависимости от текущего отношения сигнал-шум.</w:t>
+      </w:r>
+    </w:p>
+    <w:p>
+      <w:r>
+        <w:t xml:space="preserve">Многопользовательский доступ в системах ППРЧ может быть организован несколькими способами, позволяющими </w:t>
+      </w:r>
+      <w:proofErr w:type="gramStart"/>
+      <w:r>
+        <w:t>нескольким парам</w:t>
+      </w:r>
+      <w:proofErr w:type="gramEnd"/>
+      <w:r>
+        <w:t xml:space="preserve"> передатчик-приемник одновременно работать в одной полосе частот без взаимных помех. Метод множественного доступа с кодовым разделением основан на использовании различных псевдослучайных последовательностей для разных пользователей, при этом последовательности выбираются таким образом, чтобы иметь низкую взаимную корреляцию, что минимизирует вероятность одновременного использования одной частоты несколькими передатчиками. Метод временного разделения предполагает согласованное планирование времени передачи различными пользователями таким образом, чтобы их сигналы не перекрывались во времени на одних и тех же частотах. Гибридные методы комбинируют кодовое и временное разделение для максимизации эффективности использования частотного ресурса и обеспечения возможности одновременной работы большого числа БПЛА в ограниченной зоне.</w:t>
+      </w:r>
+    </w:p>
+    <w:p>
+      <w:r>
+        <w:t>Влияние доплеровского сдвига частоты на работу систем ППРЧ становится значимым при высоких скоростях движения БПЛА относительно наземной станции. Доплеровский сдвиг приводит к изменению принимаемой частоты сигнала пропорционально скорости сближения или удаления и может составлять сотни герц или даже килогерцы в диапазоне гигагерц при скоростях движения порядка десятков метров в секунду. Для компенсации доплеровского сдвига в системах ППРЧ применяются различные методы, включая расширение полосы пропускания приемника для охвата возможного диапазона доплеровских сдвигов, адаптивную подстройку частоты на основе оценки скорости движения из GPS-данных или использование алгоритмов автоматической подстройки частоты, отслеживающих центральную частоту принимаемого сигнала.</w:t>
+      </w:r>
+    </w:p>
+    <w:p>
+      <w:r>
+        <w:t xml:space="preserve">Временная синхронизация в системах ППРЧ требует поддержания согласования между временными базами передатчика и приемника с точностью, соизмеримой с долей длительности скачка частоты. Накопление временной ошибки из-за нестабильности тактовых генераторов приводит к постепенному рассогласованию между частотами, на которых работают передатчик и приемник, и в конечном итоге к потере синхронизации. Для </w:t>
+      </w:r>
+      <w:r>
+        <w:lastRenderedPageBreak/>
+        <w:t>предотвращения этого применяются механизмы периодической ресинхронизации, при которых передатчик включает в определенные пакеты специальные синхронизирующие маркеры, позволяющие приемнику скорректировать свою временную базу. Качество временной синхронизации непосредственно влияет на надежность связи, так как даже небольшое рассогласование во времени может привести к тому, что приемник будет настроен на неправильную частоту в момент приема пакета.</w:t>
+      </w:r>
+    </w:p>
+    <w:p>
+      <w:pPr>
         <w:ind w:firstLine="0"/>
       </w:pPr>
     </w:p>
@@ -594,6 +1040,127 @@
     </w:sectPr>
   </w:body>
 </w:document>
+</file>
+
+<file path=word/numbering.xml><?xml version="1.0" encoding="utf-8"?>
+<w:numbering xmlns:wpc="http://schemas.microsoft.com/office/word/2010/wordprocessingCanvas" xmlns:cx="http://schemas.microsoft.com/office/drawing/2014/chartex" xmlns:cx1="http://schemas.microsoft.com/office/drawing/2015/9/8/chartex" xmlns:cx2="http://schemas.microsoft.com/office/drawing/2015/10/21/chartex" xmlns:cx3="http://schemas.microsoft.com/office/drawing/2016/5/9/chartex" xmlns:cx4="http://schemas.microsoft.com/office/drawing/2016/5/10/chartex" xmlns:cx5="http://schemas.microsoft.com/office/drawing/2016/5/11/chartex" xmlns:cx6="http://schemas.microsoft.com/office/drawing/2016/5/12/chartex" xmlns:cx7="http://schemas.microsoft.com/office/drawing/2016/5/13/chartex" xmlns:cx8="http://schemas.microsoft.com/office/drawing/2016/5/14/chartex" xmlns:mc="http://schemas.openxmlformats.org/markup-compatibility/2006" xmlns:aink="http://schemas.microsoft.com/office/drawing/2016/ink" xmlns:am3d="http://schemas.microsoft.com/office/drawing/2017/model3d" xmlns:o="urn:schemas-microsoft-com:office:office" xmlns:r="http://schemas.openxmlformats.org/officeDocument/2006/relationships" xmlns:m="http://schemas.openxmlformats.org/officeDocument/2006/math" xmlns:v="urn:schemas-microsoft-com:vml" xmlns:wp14="http://schemas.microsoft.com/office/word/2010/wordprocessingDrawing" xmlns:wp="http://schemas.openxmlformats.org/drawingml/2006/wordprocessingDrawing" xmlns:w10="urn:schemas-microsoft-com:office:word" xmlns:w="http://schemas.openxmlformats.org/wordprocessingml/2006/main" xmlns:w14="http://schemas.microsoft.com/office/word/2010/wordml" xmlns:w15="http://schemas.microsoft.com/office/word/2012/wordml" xmlns:w16cex="http://schemas.microsoft.com/office/word/2018/wordml/cex" xmlns:w16cid="http://schemas.microsoft.com/office/word/2016/wordml/cid" xmlns:w16="http://schemas.microsoft.com/office/word/2018/wordml" xmlns:w16sdtdh="http://schemas.microsoft.com/office/word/2020/wordml/sdtdatahash" xmlns:w16se="http://schemas.microsoft.com/office/word/2015/wordml/symex" xmlns:wpg="http://schemas.microsoft.com/office/word/2010/wordprocessingGroup" xmlns:wpi="http://schemas.microsoft.com/office/word/2010/wordprocessingInk" xmlns:wne="http://schemas.microsoft.com/office/word/2006/wordml" xmlns:wps="http://schemas.microsoft.com/office/word/2010/wordprocessingShape" mc:Ignorable="w14 w15 w16se w16cid w16 w16cex w16sdtdh wp14">
+  <w:abstractNum w:abstractNumId="0" w15:restartNumberingAfterBreak="0">
+    <w:nsid w:val="699C419E"/>
+    <w:multiLevelType w:val="multilevel"/>
+    <w:tmpl w:val="02361BD2"/>
+    <w:lvl w:ilvl="0">
+      <w:start w:val="1"/>
+      <w:numFmt w:val="decimal"/>
+      <w:lvlText w:val="%1"/>
+      <w:lvlJc w:val="left"/>
+      <w:pPr>
+        <w:ind w:left="420" w:hanging="420"/>
+      </w:pPr>
+      <w:rPr>
+        <w:rFonts w:hint="default"/>
+      </w:rPr>
+    </w:lvl>
+    <w:lvl w:ilvl="1">
+      <w:start w:val="1"/>
+      <w:numFmt w:val="decimal"/>
+      <w:lvlText w:val="%1.%2"/>
+      <w:lvlJc w:val="left"/>
+      <w:pPr>
+        <w:ind w:left="420" w:hanging="420"/>
+      </w:pPr>
+      <w:rPr>
+        <w:rFonts w:hint="default"/>
+      </w:rPr>
+    </w:lvl>
+    <w:lvl w:ilvl="2">
+      <w:start w:val="1"/>
+      <w:numFmt w:val="decimal"/>
+      <w:lvlText w:val="%1.%2.%3"/>
+      <w:lvlJc w:val="left"/>
+      <w:pPr>
+        <w:ind w:left="720" w:hanging="720"/>
+      </w:pPr>
+      <w:rPr>
+        <w:rFonts w:hint="default"/>
+      </w:rPr>
+    </w:lvl>
+    <w:lvl w:ilvl="3">
+      <w:start w:val="1"/>
+      <w:numFmt w:val="decimal"/>
+      <w:lvlText w:val="%1.%2.%3.%4"/>
+      <w:lvlJc w:val="left"/>
+      <w:pPr>
+        <w:ind w:left="1080" w:hanging="1080"/>
+      </w:pPr>
+      <w:rPr>
+        <w:rFonts w:hint="default"/>
+      </w:rPr>
+    </w:lvl>
+    <w:lvl w:ilvl="4">
+      <w:start w:val="1"/>
+      <w:numFmt w:val="decimal"/>
+      <w:lvlText w:val="%1.%2.%3.%4.%5"/>
+      <w:lvlJc w:val="left"/>
+      <w:pPr>
+        <w:ind w:left="1080" w:hanging="1080"/>
+      </w:pPr>
+      <w:rPr>
+        <w:rFonts w:hint="default"/>
+      </w:rPr>
+    </w:lvl>
+    <w:lvl w:ilvl="5">
+      <w:start w:val="1"/>
+      <w:numFmt w:val="decimal"/>
+      <w:lvlText w:val="%1.%2.%3.%4.%5.%6"/>
+      <w:lvlJc w:val="left"/>
+      <w:pPr>
+        <w:ind w:left="1440" w:hanging="1440"/>
+      </w:pPr>
+      <w:rPr>
+        <w:rFonts w:hint="default"/>
+      </w:rPr>
+    </w:lvl>
+    <w:lvl w:ilvl="6">
+      <w:start w:val="1"/>
+      <w:numFmt w:val="decimal"/>
+      <w:lvlText w:val="%1.%2.%3.%4.%5.%6.%7"/>
+      <w:lvlJc w:val="left"/>
+      <w:pPr>
+        <w:ind w:left="1440" w:hanging="1440"/>
+      </w:pPr>
+      <w:rPr>
+        <w:rFonts w:hint="default"/>
+      </w:rPr>
+    </w:lvl>
+    <w:lvl w:ilvl="7">
+      <w:start w:val="1"/>
+      <w:numFmt w:val="decimal"/>
+      <w:lvlText w:val="%1.%2.%3.%4.%5.%6.%7.%8"/>
+      <w:lvlJc w:val="left"/>
+      <w:pPr>
+        <w:ind w:left="1800" w:hanging="1800"/>
+      </w:pPr>
+      <w:rPr>
+        <w:rFonts w:hint="default"/>
+      </w:rPr>
+    </w:lvl>
+    <w:lvl w:ilvl="8">
+      <w:start w:val="1"/>
+      <w:numFmt w:val="decimal"/>
+      <w:lvlText w:val="%1.%2.%3.%4.%5.%6.%7.%8.%9"/>
+      <w:lvlJc w:val="left"/>
+      <w:pPr>
+        <w:ind w:left="2160" w:hanging="2160"/>
+      </w:pPr>
+      <w:rPr>
+        <w:rFonts w:hint="default"/>
+      </w:rPr>
+    </w:lvl>
+  </w:abstractNum>
+  <w:num w:numId="1">
+    <w:abstractNumId w:val="0"/>
+  </w:num>
+</w:numbering>
 </file>
 
 <file path=word/styles.xml><?xml version="1.0" encoding="utf-8"?>
@@ -1027,6 +1594,29 @@
       <w:szCs w:val="24"/>
     </w:rPr>
   </w:style>
+  <w:style w:type="paragraph" w:styleId="2">
+    <w:name w:val="heading 2"/>
+    <w:basedOn w:val="a"/>
+    <w:next w:val="a"/>
+    <w:link w:val="20"/>
+    <w:uiPriority w:val="9"/>
+    <w:unhideWhenUsed/>
+    <w:qFormat/>
+    <w:rsid w:val="00644BF5"/>
+    <w:pPr>
+      <w:keepNext/>
+      <w:keepLines/>
+      <w:spacing w:before="40"/>
+      <w:jc w:val="center"/>
+      <w:outlineLvl w:val="1"/>
+    </w:pPr>
+    <w:rPr>
+      <w:rFonts w:eastAsiaTheme="majorEastAsia" w:cstheme="majorBidi"/>
+      <w:b/>
+      <w:color w:val="000000" w:themeColor="text1"/>
+      <w:szCs w:val="26"/>
+    </w:rPr>
+  </w:style>
   <w:style w:type="character" w:default="1" w:styleId="a0">
     <w:name w:val="Default Paragraph Font"/>
     <w:uiPriority w:val="1"/>
@@ -1120,7 +1710,7 @@
       <w:u w:val="single"/>
     </w:rPr>
   </w:style>
-  <w:style w:type="paragraph" w:styleId="2">
+  <w:style w:type="paragraph" w:styleId="21">
     <w:name w:val="toc 2"/>
     <w:basedOn w:val="a"/>
     <w:next w:val="a"/>
@@ -1132,6 +1722,110 @@
       <w:spacing w:after="100"/>
       <w:ind w:left="280"/>
     </w:pPr>
+  </w:style>
+  <w:style w:type="paragraph" w:styleId="a6">
+    <w:name w:val="Title"/>
+    <w:basedOn w:val="a"/>
+    <w:next w:val="a"/>
+    <w:link w:val="a7"/>
+    <w:uiPriority w:val="10"/>
+    <w:qFormat/>
+    <w:rsid w:val="00644BF5"/>
+    <w:pPr>
+      <w:contextualSpacing/>
+    </w:pPr>
+    <w:rPr>
+      <w:rFonts w:asciiTheme="majorHAnsi" w:eastAsiaTheme="majorEastAsia" w:hAnsiTheme="majorHAnsi" w:cstheme="majorBidi"/>
+      <w:spacing w:val="-10"/>
+      <w:kern w:val="28"/>
+      <w:sz w:val="56"/>
+      <w:szCs w:val="56"/>
+    </w:rPr>
+  </w:style>
+  <w:style w:type="character" w:customStyle="1" w:styleId="a7">
+    <w:name w:val="Заголовок Знак"/>
+    <w:basedOn w:val="a0"/>
+    <w:link w:val="a6"/>
+    <w:uiPriority w:val="10"/>
+    <w:rsid w:val="00644BF5"/>
+    <w:rPr>
+      <w:rFonts w:asciiTheme="majorHAnsi" w:eastAsiaTheme="majorEastAsia" w:hAnsiTheme="majorHAnsi" w:cstheme="majorBidi"/>
+      <w:spacing w:val="-10"/>
+      <w:kern w:val="28"/>
+      <w:sz w:val="56"/>
+      <w:szCs w:val="56"/>
+      <w:lang w:eastAsia="ru-RU"/>
+    </w:rPr>
+  </w:style>
+  <w:style w:type="character" w:customStyle="1" w:styleId="20">
+    <w:name w:val="Заголовок 2 Знак"/>
+    <w:basedOn w:val="a0"/>
+    <w:link w:val="2"/>
+    <w:uiPriority w:val="9"/>
+    <w:rsid w:val="00644BF5"/>
+    <w:rPr>
+      <w:rFonts w:ascii="Times New Roman" w:eastAsiaTheme="majorEastAsia" w:hAnsi="Times New Roman" w:cstheme="majorBidi"/>
+      <w:b/>
+      <w:color w:val="000000" w:themeColor="text1"/>
+      <w:sz w:val="28"/>
+      <w:szCs w:val="26"/>
+      <w:lang w:eastAsia="ru-RU"/>
+    </w:rPr>
+  </w:style>
+  <w:style w:type="paragraph" w:customStyle="1" w:styleId="whitespace-normal">
+    <w:name w:val="whitespace-normal"/>
+    <w:basedOn w:val="a"/>
+    <w:rsid w:val="00F8703F"/>
+    <w:pPr>
+      <w:spacing w:before="100" w:beforeAutospacing="1" w:after="100" w:afterAutospacing="1"/>
+      <w:ind w:firstLine="0"/>
+      <w:jc w:val="left"/>
+    </w:pPr>
+    <w:rPr>
+      <w:rFonts w:eastAsia="Times New Roman" w:cs="Times New Roman"/>
+      <w:sz w:val="24"/>
+      <w:szCs w:val="24"/>
+    </w:rPr>
+  </w:style>
+  <w:style w:type="paragraph" w:styleId="a8">
+    <w:name w:val="List Paragraph"/>
+    <w:basedOn w:val="a"/>
+    <w:uiPriority w:val="34"/>
+    <w:qFormat/>
+    <w:rsid w:val="00F8703F"/>
+    <w:pPr>
+      <w:ind w:left="720"/>
+      <w:contextualSpacing/>
+    </w:pPr>
+  </w:style>
+  <w:style w:type="paragraph" w:styleId="a9">
+    <w:name w:val="Normal (Web)"/>
+    <w:basedOn w:val="a"/>
+    <w:uiPriority w:val="99"/>
+    <w:semiHidden/>
+    <w:unhideWhenUsed/>
+    <w:rsid w:val="00F8703F"/>
+    <w:pPr>
+      <w:spacing w:before="100" w:beforeAutospacing="1" w:after="100" w:afterAutospacing="1"/>
+      <w:ind w:firstLine="0"/>
+      <w:jc w:val="left"/>
+    </w:pPr>
+    <w:rPr>
+      <w:rFonts w:eastAsia="Times New Roman" w:cs="Times New Roman"/>
+      <w:sz w:val="24"/>
+      <w:szCs w:val="24"/>
+    </w:rPr>
+  </w:style>
+  <w:style w:type="character" w:styleId="aa">
+    <w:name w:val="Strong"/>
+    <w:basedOn w:val="a0"/>
+    <w:uiPriority w:val="22"/>
+    <w:qFormat/>
+    <w:rsid w:val="00F8703F"/>
+    <w:rPr>
+      <w:b/>
+      <w:bCs/>
+    </w:rPr>
   </w:style>
 </w:styles>
 </file>

</xml_diff>

<commit_message>
Theoretical base of project: 1.1 - 1.4
</commit_message>
<xml_diff>
--- a/Проект/ПЗ Мойсюк-Дранько.docx
+++ b/Проект/ПЗ Мойсюк-Дранько.docx
@@ -469,7 +469,7 @@
         <w:pStyle w:val="1"/>
       </w:pPr>
       <w:bookmarkStart w:id="0" w:name="_Toc196378510"/>
-      <w:bookmarkStart w:id="1" w:name="_Toc211238754"/>
+      <w:bookmarkStart w:id="1" w:name="_Toc211772679"/>
       <w:r>
         <w:lastRenderedPageBreak/>
         <w:t>СОДЕРЖАНИЕ</w:t>
@@ -499,7 +499,6 @@
             <w:tabs>
               <w:tab w:val="right" w:leader="dot" w:pos="9345"/>
             </w:tabs>
-            <w:ind w:firstLine="0"/>
             <w:rPr>
               <w:rFonts w:asciiTheme="minorHAnsi" w:eastAsiaTheme="minorEastAsia" w:hAnsiTheme="minorHAnsi" w:cstheme="minorBidi"/>
               <w:noProof/>
@@ -515,7 +514,7 @@
           <w:r>
             <w:fldChar w:fldCharType="separate"/>
           </w:r>
-          <w:hyperlink w:anchor="_Toc211238754" w:history="1">
+          <w:hyperlink w:anchor="_Toc211772679" w:history="1">
             <w:r>
               <w:rPr>
                 <w:rStyle w:val="a5"/>
@@ -542,7 +541,7 @@
                 <w:noProof/>
                 <w:webHidden/>
               </w:rPr>
-              <w:instrText xml:space="preserve"> PAGEREF _Toc211238754 \h </w:instrText>
+              <w:instrText xml:space="preserve"> PAGEREF _Toc211772679 \h </w:instrText>
             </w:r>
             <w:r>
               <w:rPr>
@@ -563,6 +562,459 @@
                 <w:webHidden/>
               </w:rPr>
               <w:t>2</w:t>
+            </w:r>
+            <w:r>
+              <w:rPr>
+                <w:noProof/>
+                <w:webHidden/>
+              </w:rPr>
+              <w:fldChar w:fldCharType="end"/>
+            </w:r>
+          </w:hyperlink>
+        </w:p>
+        <w:p>
+          <w:pPr>
+            <w:pStyle w:val="11"/>
+            <w:tabs>
+              <w:tab w:val="right" w:leader="dot" w:pos="9345"/>
+            </w:tabs>
+            <w:rPr>
+              <w:rFonts w:asciiTheme="minorHAnsi" w:eastAsiaTheme="minorEastAsia" w:hAnsiTheme="minorHAnsi" w:cstheme="minorBidi"/>
+              <w:noProof/>
+              <w:sz w:val="22"/>
+            </w:rPr>
+          </w:pPr>
+          <w:hyperlink w:anchor="_Toc211772680" w:history="1">
+            <w:r>
+              <w:rPr>
+                <w:rStyle w:val="a5"/>
+                <w:noProof/>
+              </w:rPr>
+              <w:t>ВВЕДЕНИЕ</w:t>
+            </w:r>
+            <w:r>
+              <w:rPr>
+                <w:noProof/>
+                <w:webHidden/>
+              </w:rPr>
+              <w:tab/>
+            </w:r>
+            <w:r>
+              <w:rPr>
+                <w:noProof/>
+                <w:webHidden/>
+              </w:rPr>
+              <w:fldChar w:fldCharType="begin"/>
+            </w:r>
+            <w:r>
+              <w:rPr>
+                <w:noProof/>
+                <w:webHidden/>
+              </w:rPr>
+              <w:instrText xml:space="preserve"> PAGEREF _Toc211772680 \h </w:instrText>
+            </w:r>
+            <w:r>
+              <w:rPr>
+                <w:noProof/>
+                <w:webHidden/>
+              </w:rPr>
+            </w:r>
+            <w:r>
+              <w:rPr>
+                <w:noProof/>
+                <w:webHidden/>
+              </w:rPr>
+              <w:fldChar w:fldCharType="separate"/>
+            </w:r>
+            <w:r>
+              <w:rPr>
+                <w:noProof/>
+                <w:webHidden/>
+              </w:rPr>
+              <w:t>3</w:t>
+            </w:r>
+            <w:r>
+              <w:rPr>
+                <w:noProof/>
+                <w:webHidden/>
+              </w:rPr>
+              <w:fldChar w:fldCharType="end"/>
+            </w:r>
+          </w:hyperlink>
+        </w:p>
+        <w:p>
+          <w:pPr>
+            <w:pStyle w:val="11"/>
+            <w:tabs>
+              <w:tab w:val="right" w:leader="dot" w:pos="9345"/>
+            </w:tabs>
+            <w:rPr>
+              <w:rFonts w:asciiTheme="minorHAnsi" w:eastAsiaTheme="minorEastAsia" w:hAnsiTheme="minorHAnsi" w:cstheme="minorBidi"/>
+              <w:noProof/>
+              <w:sz w:val="22"/>
+            </w:rPr>
+          </w:pPr>
+          <w:hyperlink w:anchor="_Toc211772681" w:history="1">
+            <w:r>
+              <w:rPr>
+                <w:rStyle w:val="a5"/>
+                <w:noProof/>
+              </w:rPr>
+              <w:t>ТЕОРЕТИЧЕСКАЯ ЧАСТЬ</w:t>
+            </w:r>
+            <w:r>
+              <w:rPr>
+                <w:noProof/>
+                <w:webHidden/>
+              </w:rPr>
+              <w:tab/>
+            </w:r>
+            <w:r>
+              <w:rPr>
+                <w:noProof/>
+                <w:webHidden/>
+              </w:rPr>
+              <w:fldChar w:fldCharType="begin"/>
+            </w:r>
+            <w:r>
+              <w:rPr>
+                <w:noProof/>
+                <w:webHidden/>
+              </w:rPr>
+              <w:instrText xml:space="preserve"> PAGEREF _Toc211772681 \h </w:instrText>
+            </w:r>
+            <w:r>
+              <w:rPr>
+                <w:noProof/>
+                <w:webHidden/>
+              </w:rPr>
+            </w:r>
+            <w:r>
+              <w:rPr>
+                <w:noProof/>
+                <w:webHidden/>
+              </w:rPr>
+              <w:fldChar w:fldCharType="separate"/>
+            </w:r>
+            <w:r>
+              <w:rPr>
+                <w:noProof/>
+                <w:webHidden/>
+              </w:rPr>
+              <w:t>5</w:t>
+            </w:r>
+            <w:r>
+              <w:rPr>
+                <w:noProof/>
+                <w:webHidden/>
+              </w:rPr>
+              <w:fldChar w:fldCharType="end"/>
+            </w:r>
+          </w:hyperlink>
+        </w:p>
+        <w:p>
+          <w:pPr>
+            <w:pStyle w:val="11"/>
+            <w:tabs>
+              <w:tab w:val="right" w:leader="dot" w:pos="9345"/>
+            </w:tabs>
+            <w:rPr>
+              <w:rFonts w:asciiTheme="minorHAnsi" w:eastAsiaTheme="minorEastAsia" w:hAnsiTheme="minorHAnsi" w:cstheme="minorBidi"/>
+              <w:noProof/>
+              <w:sz w:val="22"/>
+            </w:rPr>
+          </w:pPr>
+          <w:hyperlink w:anchor="_Toc211772682" w:history="1">
+            <w:r>
+              <w:rPr>
+                <w:rStyle w:val="a5"/>
+                <w:noProof/>
+              </w:rPr>
+              <w:t>РАЗДЕЛ 1. ИСПОЛЬЗУЕМЫЕ ТЕХНОЛОГИИ И АНАЛОГИ</w:t>
+            </w:r>
+            <w:r>
+              <w:rPr>
+                <w:noProof/>
+                <w:webHidden/>
+              </w:rPr>
+              <w:tab/>
+            </w:r>
+            <w:r>
+              <w:rPr>
+                <w:noProof/>
+                <w:webHidden/>
+              </w:rPr>
+              <w:fldChar w:fldCharType="begin"/>
+            </w:r>
+            <w:r>
+              <w:rPr>
+                <w:noProof/>
+                <w:webHidden/>
+              </w:rPr>
+              <w:instrText xml:space="preserve"> PAGEREF _Toc211772682 \h </w:instrText>
+            </w:r>
+            <w:r>
+              <w:rPr>
+                <w:noProof/>
+                <w:webHidden/>
+              </w:rPr>
+            </w:r>
+            <w:r>
+              <w:rPr>
+                <w:noProof/>
+                <w:webHidden/>
+              </w:rPr>
+              <w:fldChar w:fldCharType="separate"/>
+            </w:r>
+            <w:r>
+              <w:rPr>
+                <w:noProof/>
+                <w:webHidden/>
+              </w:rPr>
+              <w:t>5</w:t>
+            </w:r>
+            <w:r>
+              <w:rPr>
+                <w:noProof/>
+                <w:webHidden/>
+              </w:rPr>
+              <w:fldChar w:fldCharType="end"/>
+            </w:r>
+          </w:hyperlink>
+        </w:p>
+        <w:p>
+          <w:pPr>
+            <w:pStyle w:val="21"/>
+            <w:tabs>
+              <w:tab w:val="left" w:pos="1760"/>
+              <w:tab w:val="right" w:leader="dot" w:pos="9345"/>
+            </w:tabs>
+            <w:rPr>
+              <w:rFonts w:asciiTheme="minorHAnsi" w:eastAsiaTheme="minorEastAsia" w:hAnsiTheme="minorHAnsi" w:cstheme="minorBidi"/>
+              <w:noProof/>
+              <w:sz w:val="22"/>
+            </w:rPr>
+          </w:pPr>
+          <w:hyperlink w:anchor="_Toc211772683" w:history="1">
+            <w:r>
+              <w:rPr>
+                <w:rStyle w:val="a5"/>
+                <w:noProof/>
+              </w:rPr>
+              <w:t>1.1</w:t>
+            </w:r>
+            <w:r>
+              <w:rPr>
+                <w:rFonts w:asciiTheme="minorHAnsi" w:eastAsiaTheme="minorEastAsia" w:hAnsiTheme="minorHAnsi" w:cstheme="minorBidi"/>
+                <w:noProof/>
+                <w:sz w:val="22"/>
+              </w:rPr>
+              <w:tab/>
+            </w:r>
+            <w:r>
+              <w:rPr>
+                <w:rStyle w:val="a5"/>
+                <w:noProof/>
+              </w:rPr>
+              <w:t>Аналоги</w:t>
+            </w:r>
+            <w:r>
+              <w:rPr>
+                <w:noProof/>
+                <w:webHidden/>
+              </w:rPr>
+              <w:tab/>
+            </w:r>
+            <w:r>
+              <w:rPr>
+                <w:noProof/>
+                <w:webHidden/>
+              </w:rPr>
+              <w:fldChar w:fldCharType="begin"/>
+            </w:r>
+            <w:r>
+              <w:rPr>
+                <w:noProof/>
+                <w:webHidden/>
+              </w:rPr>
+              <w:instrText xml:space="preserve"> PAGEREF _Toc211772683 \h </w:instrText>
+            </w:r>
+            <w:r>
+              <w:rPr>
+                <w:noProof/>
+                <w:webHidden/>
+              </w:rPr>
+            </w:r>
+            <w:r>
+              <w:rPr>
+                <w:noProof/>
+                <w:webHidden/>
+              </w:rPr>
+              <w:fldChar w:fldCharType="separate"/>
+            </w:r>
+            <w:r>
+              <w:rPr>
+                <w:noProof/>
+                <w:webHidden/>
+              </w:rPr>
+              <w:t>5</w:t>
+            </w:r>
+            <w:r>
+              <w:rPr>
+                <w:noProof/>
+                <w:webHidden/>
+              </w:rPr>
+              <w:fldChar w:fldCharType="end"/>
+            </w:r>
+          </w:hyperlink>
+        </w:p>
+        <w:p>
+          <w:pPr>
+            <w:pStyle w:val="21"/>
+            <w:tabs>
+              <w:tab w:val="left" w:pos="1760"/>
+              <w:tab w:val="right" w:leader="dot" w:pos="9345"/>
+            </w:tabs>
+            <w:rPr>
+              <w:rFonts w:asciiTheme="minorHAnsi" w:eastAsiaTheme="minorEastAsia" w:hAnsiTheme="minorHAnsi" w:cstheme="minorBidi"/>
+              <w:noProof/>
+              <w:sz w:val="22"/>
+            </w:rPr>
+          </w:pPr>
+          <w:hyperlink w:anchor="_Toc211772684" w:history="1">
+            <w:r>
+              <w:rPr>
+                <w:rStyle w:val="a5"/>
+                <w:noProof/>
+              </w:rPr>
+              <w:t>1.2</w:t>
+            </w:r>
+            <w:r>
+              <w:rPr>
+                <w:rFonts w:asciiTheme="minorHAnsi" w:eastAsiaTheme="minorEastAsia" w:hAnsiTheme="minorHAnsi" w:cstheme="minorBidi"/>
+                <w:noProof/>
+                <w:sz w:val="22"/>
+              </w:rPr>
+              <w:tab/>
+            </w:r>
+            <w:r>
+              <w:rPr>
+                <w:rStyle w:val="a5"/>
+                <w:noProof/>
+              </w:rPr>
+              <w:t>Принцип работы технологии псевдослучайной перестройки рабочей частоты (ППРЧ)</w:t>
+            </w:r>
+            <w:r>
+              <w:rPr>
+                <w:noProof/>
+                <w:webHidden/>
+              </w:rPr>
+              <w:tab/>
+            </w:r>
+            <w:r>
+              <w:rPr>
+                <w:noProof/>
+                <w:webHidden/>
+              </w:rPr>
+              <w:fldChar w:fldCharType="begin"/>
+            </w:r>
+            <w:r>
+              <w:rPr>
+                <w:noProof/>
+                <w:webHidden/>
+              </w:rPr>
+              <w:instrText xml:space="preserve"> PAGEREF _Toc211772684 \h </w:instrText>
+            </w:r>
+            <w:r>
+              <w:rPr>
+                <w:noProof/>
+                <w:webHidden/>
+              </w:rPr>
+            </w:r>
+            <w:r>
+              <w:rPr>
+                <w:noProof/>
+                <w:webHidden/>
+              </w:rPr>
+              <w:fldChar w:fldCharType="separate"/>
+            </w:r>
+            <w:r>
+              <w:rPr>
+                <w:noProof/>
+                <w:webHidden/>
+              </w:rPr>
+              <w:t>6</w:t>
+            </w:r>
+            <w:r>
+              <w:rPr>
+                <w:noProof/>
+                <w:webHidden/>
+              </w:rPr>
+              <w:fldChar w:fldCharType="end"/>
+            </w:r>
+          </w:hyperlink>
+        </w:p>
+        <w:p>
+          <w:pPr>
+            <w:pStyle w:val="21"/>
+            <w:tabs>
+              <w:tab w:val="right" w:leader="dot" w:pos="9345"/>
+            </w:tabs>
+            <w:rPr>
+              <w:rFonts w:asciiTheme="minorHAnsi" w:eastAsiaTheme="minorEastAsia" w:hAnsiTheme="minorHAnsi" w:cstheme="minorBidi"/>
+              <w:noProof/>
+              <w:sz w:val="22"/>
+            </w:rPr>
+          </w:pPr>
+          <w:hyperlink w:anchor="_Toc211772685" w:history="1">
+            <w:r>
+              <w:rPr>
+                <w:rStyle w:val="a5"/>
+                <w:rFonts w:eastAsia="Times New Roman"/>
+                <w:noProof/>
+              </w:rPr>
+              <w:t>1.3 Используемые компоненты</w:t>
+            </w:r>
+            <w:r>
+              <w:rPr>
+                <w:noProof/>
+                <w:webHidden/>
+              </w:rPr>
+              <w:tab/>
+            </w:r>
+            <w:r>
+              <w:rPr>
+                <w:noProof/>
+                <w:webHidden/>
+              </w:rPr>
+              <w:fldChar w:fldCharType="begin"/>
+            </w:r>
+            <w:r>
+              <w:rPr>
+                <w:noProof/>
+                <w:webHidden/>
+              </w:rPr>
+              <w:instrText xml:space="preserve"> PAGEREF _Toc211772685 \h </w:instrText>
+            </w:r>
+            <w:r>
+              <w:rPr>
+                <w:noProof/>
+                <w:webHidden/>
+              </w:rPr>
+            </w:r>
+            <w:r>
+              <w:rPr>
+                <w:noProof/>
+                <w:webHidden/>
+              </w:rPr>
+              <w:fldChar w:fldCharType="separate"/>
+            </w:r>
+            <w:r>
+              <w:rPr>
+                <w:noProof/>
+                <w:webHidden/>
+              </w:rPr>
+              <w:t>8</w:t>
             </w:r>
             <w:r>
               <w:rPr>
@@ -595,9 +1047,106 @@
       <w:pPr>
         <w:pStyle w:val="1"/>
       </w:pPr>
+      <w:bookmarkStart w:id="2" w:name="_Toc211772680"/>
       <w:r>
         <w:lastRenderedPageBreak/>
         <w:t>ВВЕДЕНИЕ</w:t>
+      </w:r>
+      <w:bookmarkEnd w:id="2"/>
+    </w:p>
+    <w:p>
+      <w:r>
+        <w:t>Беспилотные летательные аппараты (</w:t>
+      </w:r>
+      <w:r>
+        <w:t xml:space="preserve">далее - </w:t>
+      </w:r>
+      <w:r>
+        <w:t xml:space="preserve">БПЛА) играют ключевую роль в решении широкого спектра задач — от мониторинга территорий и выполнения поисково-спасательных операций до применения в оборонной сфере и коммерческих проектах. Эффективность использования БПЛА напрямую зависит от стабильности и защищённости канала связи между наземной станцией управления и летательным аппаратом. Потеря связи или её перехват может привести к критическим последствиям: от утраты контроля над дроном до компрометации передаваемых данных. В условиях возрастающего количества помех, преднамеренных и непреднамеренных воздействий на радиоканалы, обеспечение надёжной и защищённой связи становится </w:t>
+      </w:r>
+      <w:r>
+        <w:t>важной</w:t>
+      </w:r>
+      <w:r>
+        <w:t xml:space="preserve"> задачей.</w:t>
+      </w:r>
+    </w:p>
+    <w:p>
+      <w:r>
+        <w:rPr>
+          <w:u w:val="single"/>
+        </w:rPr>
+        <w:t xml:space="preserve">Актуальность </w:t>
+      </w:r>
+      <w:r>
+        <w:rPr>
+          <w:u w:val="single"/>
+        </w:rPr>
+        <w:t>темы</w:t>
+      </w:r>
+      <w:r>
+        <w:t xml:space="preserve"> обусловлена</w:t>
+      </w:r>
+      <w:r>
+        <w:t xml:space="preserve"> стремительным ростом электромагнитной загруженности диапазонов и появлением новых угроз информационной безопасности. Традиционные каналы связи на фиксированных частотах уязвимы к преднамеренным помехам, перехвату сигнала и радиоэлектронному подавлению, что делает их применение критически рисованным в условиях сложной электромагнитной обстановки. Технология ППРЧ позволяет минимизировать влияние помех за счёт быстрого переключения между частотными каналами по псевдослучайному закону, известному только передатчику и приёмнику. Это обеспечивает не только повышенную помехоустойчивость, но и скрытность передачи данных, что особенно важно для защиты телеметрической информации и команд управления. </w:t>
+      </w:r>
+    </w:p>
+    <w:p>
+      <w:r>
+        <w:t xml:space="preserve">Целью данного проекта является разработка и практическая реализация канала управления и передачи телеметрии беспилотного летательного аппарата с применением технологии псевдослучайной перестройки рабочей частоты на базе микроконтроллеров ESP32 и </w:t>
+      </w:r>
+      <w:proofErr w:type="spellStart"/>
+      <w:r>
+        <w:t>радиомодулей</w:t>
+      </w:r>
+      <w:proofErr w:type="spellEnd"/>
+      <w:r>
+        <w:t xml:space="preserve"> NRF24L01.</w:t>
+      </w:r>
+    </w:p>
+    <w:p>
+      <w:r>
+        <w:rPr>
+          <w:u w:val="single"/>
+        </w:rPr>
+        <w:t>Объектом исследования</w:t>
+      </w:r>
+      <w:r>
+        <w:t xml:space="preserve"> выступает радиоканал управления БПЛА.</w:t>
+      </w:r>
+    </w:p>
+    <w:p>
+      <w:r>
+        <w:rPr>
+          <w:u w:val="single"/>
+        </w:rPr>
+        <w:t>Предметом исследования</w:t>
+      </w:r>
+      <w:r>
+        <w:t xml:space="preserve"> являются алгоритмы псевдослучайной перестройки рабочей частоты и их применение для обеспечения помехоустойчивости и информационной безопасности канала связи с беспилотным летательным аппаратом.</w:t>
+      </w:r>
+    </w:p>
+    <w:p>
+      <w:r>
+        <w:rPr>
+          <w:u w:val="single"/>
+        </w:rPr>
+        <w:t>Практическая значимость</w:t>
+      </w:r>
+      <w:r>
+        <w:t xml:space="preserve"> проекта заключается в создании работающего прототипа системы связи, демонстрирующего возможность построения защищённого канала управления БПЛА с использованием доступных компонентов. Разработанная система может найти применение при создании любительских и профессиональных беспилотных платформ, а также послужить основой для дальнейших исследований в области защищённых систем радиосвязи. Уникальность проекта состоит в комплексном подходе к решению задачи: от теоретической разработки алгоритмов ППРЧ до их практической реализации на общедоступной аппаратной платформе, что делает результаты работы воспроизводимыми и масштабируемыми.</w:t>
+      </w:r>
+    </w:p>
+    <w:p>
+      <w:r>
+        <w:rPr>
+          <w:u w:val="single"/>
+        </w:rPr>
+        <w:lastRenderedPageBreak/>
+        <w:t>Научная новизна</w:t>
+      </w:r>
+      <w:r>
+        <w:t xml:space="preserve"> работы заключается в комплексном исследовании и практической реализации адаптивных алгоритмов псевдослучайной перестройки частоты, оптимизированных для обеспечения бесперебойной передачи критически важных данных в системах управления БПЛА. Разработанная система обеспечивает повышенную устойчивость к широкополосным помехам и демонстрирует улучшенные характеристики по сравнению с классическими решениями за счёт интеграции алгоритмов быстрой синхронизации и динамического выбора частотных каналов. Предложенный подход позволяет достичь баланса между энергоэффективностью, скоростью передачи данных и уровнем защищённости канала связи, что открывает перспективы для создания надёжных систем управления беспилотными аппаратами на основе доступной компонентной базы.</w:t>
       </w:r>
     </w:p>
     <w:p>
@@ -605,12 +1154,6 @@
         <w:spacing w:after="160" w:line="259" w:lineRule="auto"/>
         <w:ind w:firstLine="0"/>
         <w:jc w:val="left"/>
-        <w:rPr>
-          <w:b/>
-          <w:bCs/>
-          <w:sz w:val="32"/>
-          <w:szCs w:val="24"/>
-        </w:rPr>
       </w:pPr>
       <w:r>
         <w:br w:type="page"/>
@@ -620,18 +1163,22 @@
       <w:pPr>
         <w:pStyle w:val="1"/>
       </w:pPr>
+      <w:bookmarkStart w:id="3" w:name="_Toc211772681"/>
       <w:r>
         <w:lastRenderedPageBreak/>
         <w:t>ТЕОРЕТИЧЕСКАЯ ЧАСТЬ</w:t>
       </w:r>
+      <w:bookmarkEnd w:id="3"/>
     </w:p>
     <w:p>
       <w:pPr>
         <w:pStyle w:val="1"/>
       </w:pPr>
+      <w:bookmarkStart w:id="4" w:name="_Toc211772682"/>
       <w:r>
         <w:t>РАЗДЕЛ 1. ИСПОЛЬЗУЕМЫЕ ТЕХНОЛОГИИ И АНАЛОГИ</w:t>
       </w:r>
+      <w:bookmarkEnd w:id="4"/>
     </w:p>
     <w:p>
       <w:pPr>
@@ -640,10 +1187,13 @@
           <w:ilvl w:val="1"/>
           <w:numId w:val="1"/>
         </w:numPr>
-      </w:pPr>
+        <w:ind w:left="0" w:firstLine="0"/>
+      </w:pPr>
+      <w:bookmarkStart w:id="5" w:name="_Toc211772683"/>
       <w:r>
         <w:t>Аналоги</w:t>
       </w:r>
+      <w:bookmarkEnd w:id="5"/>
     </w:p>
     <w:p>
       <w:pPr>
@@ -674,7 +1224,13 @@
       </w:r>
       <w:proofErr w:type="spellEnd"/>
       <w:r>
-        <w:t xml:space="preserve"> разработала несколько собственных протоколов связи, среди которых наиболее известными являются D16, D8 и более современный ACCESS. Протокол D16 работает в диапазоне 2.4 ГГц и поддерживает до 16 каналов управления с использованием технологии ППРЧ, обеспечивая надежную связь на дальности до нескольких километров. Система ACCESS представляет собой эволюцию предыдущих протоколов и предлагает улучшенную помехоустойчивость, более низкую латентность и возможность беспроводного обновления прошивки приемников. Приемники </w:t>
+        <w:t xml:space="preserve"> разработала несколько собственных протоколов связи</w:t>
+      </w:r>
+      <w:r>
+        <w:t xml:space="preserve">. </w:t>
+      </w:r>
+      <w:r>
+        <w:t xml:space="preserve">Протокол D16 работает в диапазоне 2.4 ГГц и поддерживает до 16 каналов управления с использованием технологии ППРЧ, обеспечивая надежную связь на дальности до нескольких километров. Система ACCESS представляет собой эволюцию предыдущих протоколов и предлагает улучшенную помехоустойчивость, более низкую латентность и возможность беспроводного обновления прошивки приемников. Телеметрическая система </w:t>
       </w:r>
       <w:proofErr w:type="spellStart"/>
       <w:r>
@@ -682,23 +1238,113 @@
       </w:r>
       <w:proofErr w:type="spellEnd"/>
       <w:r>
-        <w:t xml:space="preserve"> отличаются компактными размерами и низким энергопотреблением, что делает их популярными для применения в малых БПЛА, включая гоночные дроны и </w:t>
-      </w:r>
-      <w:proofErr w:type="spellStart"/>
-      <w:r>
-        <w:t>мультикоптеры</w:t>
-      </w:r>
-      <w:proofErr w:type="spellEnd"/>
-      <w:r>
-        <w:t xml:space="preserve">. Телеметрическая система </w:t>
-      </w:r>
-      <w:proofErr w:type="spellStart"/>
-      <w:r>
+        <w:t xml:space="preserve"> позволяет передавать обширные данные о состоянии летательного аппарата, включая напряжение батареи, высоту, скорость, GPS-координаты и параметры работы двигателей, что обеспечивает оператору полный контроль над полетом.</w:t>
+      </w:r>
+    </w:p>
+    <w:p>
+      <w:pPr>
+        <w:ind w:firstLine="0"/>
+        <w:jc w:val="center"/>
+      </w:pPr>
+      <w:r>
+        <w:rPr>
+          <w:noProof/>
+        </w:rPr>
+        <w:drawing>
+          <wp:inline distT="0" distB="0" distL="0" distR="0" wp14:anchorId="3499D19D" wp14:editId="1FDCFECF">
+            <wp:extent cx="3325090" cy="3062779"/>
+            <wp:effectExtent l="0" t="0" r="8890" b="4445"/>
+            <wp:docPr id="8" name="Рисунок 8" descr="Amazon.com: FrSky 2.4GHz Taranis Q X7 Access Transmitter (Black) : Toys &amp;  Games"/>
+            <wp:cNvGraphicFramePr>
+              <a:graphicFrameLocks xmlns:a="http://schemas.openxmlformats.org/drawingml/2006/main" noChangeAspect="1"/>
+            </wp:cNvGraphicFramePr>
+            <a:graphic xmlns:a="http://schemas.openxmlformats.org/drawingml/2006/main">
+              <a:graphicData uri="http://schemas.openxmlformats.org/drawingml/2006/picture">
+                <pic:pic xmlns:pic="http://schemas.openxmlformats.org/drawingml/2006/picture">
+                  <pic:nvPicPr>
+                    <pic:cNvPr id="0" name="Picture 11" descr="Amazon.com: FrSky 2.4GHz Taranis Q X7 Access Transmitter (Black) : Toys &amp;  Games"/>
+                    <pic:cNvPicPr>
+                      <a:picLocks noChangeAspect="1" noChangeArrowheads="1"/>
+                    </pic:cNvPicPr>
+                  </pic:nvPicPr>
+                  <pic:blipFill>
+                    <a:blip r:embed="rId8" cstate="print">
+                      <a:extLst>
+                        <a:ext uri="{28A0092B-C50C-407E-A947-70E740481C1C}">
+                          <a14:useLocalDpi xmlns:a14="http://schemas.microsoft.com/office/drawing/2010/main" val="0"/>
+                        </a:ext>
+                      </a:extLst>
+                    </a:blip>
+                    <a:srcRect/>
+                    <a:stretch>
+                      <a:fillRect/>
+                    </a:stretch>
+                  </pic:blipFill>
+                  <pic:spPr bwMode="auto">
+                    <a:xfrm>
+                      <a:off x="0" y="0"/>
+                      <a:ext cx="3340337" cy="3076823"/>
+                    </a:xfrm>
+                    <a:prstGeom prst="rect">
+                      <a:avLst/>
+                    </a:prstGeom>
+                    <a:noFill/>
+                    <a:ln>
+                      <a:noFill/>
+                    </a:ln>
+                  </pic:spPr>
+                </pic:pic>
+              </a:graphicData>
+            </a:graphic>
+          </wp:inline>
+        </w:drawing>
+      </w:r>
+    </w:p>
+    <w:p>
+      <w:pPr>
+        <w:ind w:firstLine="0"/>
+        <w:jc w:val="center"/>
+      </w:pPr>
+      <w:r>
+        <w:t xml:space="preserve">Рисунок 1. Система радиоуправления </w:t>
+      </w:r>
+      <w:proofErr w:type="spellStart"/>
+      <w:r>
+        <w:rPr>
+          <w:lang w:val="en-US"/>
+        </w:rPr>
         <w:t>FrSky</w:t>
       </w:r>
       <w:proofErr w:type="spellEnd"/>
       <w:r>
-        <w:t xml:space="preserve"> позволяет передавать обширные данные о состоянии летательного аппарата, включая напряжение батареи, высоту, скорость, GPS-координаты и параметры работы двигателей, что обеспечивает оператору полный контроль над полетом.</w:t>
+        <w:t xml:space="preserve"> </w:t>
+      </w:r>
+      <w:r>
+        <w:rPr>
+          <w:lang w:val="en-US"/>
+        </w:rPr>
+        <w:t>Taranis</w:t>
+      </w:r>
+      <w:r>
+        <w:t xml:space="preserve"> </w:t>
+      </w:r>
+      <w:r>
+        <w:rPr>
+          <w:lang w:val="en-US"/>
+        </w:rPr>
+        <w:t>Q</w:t>
+      </w:r>
+      <w:r>
+        <w:t xml:space="preserve"> </w:t>
+      </w:r>
+      <w:r>
+        <w:rPr>
+          <w:lang w:val="en-US"/>
+        </w:rPr>
+        <w:t>X</w:t>
+      </w:r>
+      <w:r>
+        <w:t>7</w:t>
       </w:r>
     </w:p>
     <w:p>
@@ -716,7 +1362,11 @@
       </w:r>
       <w:proofErr w:type="spellEnd"/>
       <w:r>
-        <w:t xml:space="preserve"> являются AFHDS и его улучшенная версия AFHDS 2A. Протокол AFHDS 2A работает в диапазоне 2.4 ГГц и использует технологию ППРЧ с автоматическим выбором частотных каналов для минимизации помех. Система обеспечивает дальность связи до двух километров в оптимальных условиях и поддерживает двустороннюю телеметрию, хотя набор телеметрических параметров более ограничен по сравнению с премиальными системами. Приемники </w:t>
+        <w:t xml:space="preserve"> являются AFHDS и его улучшенная версия AFHDS 2A. Протокол AFHDS 2A работает в диапазоне 2.4 ГГц и использует технологию ППРЧ с автоматическим выбором </w:t>
+      </w:r>
+      <w:r>
+        <w:lastRenderedPageBreak/>
+        <w:t xml:space="preserve">частотных каналов для минимизации помех. Приемники </w:t>
       </w:r>
       <w:proofErr w:type="spellStart"/>
       <w:r>
@@ -737,15 +1387,11 @@
     </w:p>
     <w:p>
       <w:r>
-        <w:t xml:space="preserve">Компания DJI, известная своими коммерческими дронами потребительского уровня, разработала собственные системы радиоуправления, которые интегрированы в экосистему продуктов компании. </w:t>
-      </w:r>
-      <w:r>
-        <w:lastRenderedPageBreak/>
-        <w:t xml:space="preserve">Технология передачи данных DJI </w:t>
-      </w:r>
-      <w:proofErr w:type="spellStart"/>
-      <w:r>
-        <w:t>OcusSync</w:t>
+        <w:t xml:space="preserve">Компания DJI, известная своими коммерческими дронами потребительского уровня, разработала собственные системы радиоуправления, которые интегрированы в экосистему продуктов компании. Технология передачи данных DJI </w:t>
+      </w:r>
+      <w:proofErr w:type="spellStart"/>
+      <w:r>
+        <w:t>OcuSync</w:t>
       </w:r>
       <w:proofErr w:type="spellEnd"/>
       <w:r>
@@ -753,27 +1399,11 @@
       </w:r>
       <w:proofErr w:type="spellStart"/>
       <w:r>
-        <w:t>OcusSync</w:t>
-      </w:r>
-      <w:proofErr w:type="spellEnd"/>
-      <w:r>
-        <w:t xml:space="preserve"> работает как в диапазоне 2.4 ГГц, так и в диапазоне 5.8 ГГц, автоматически переключаясь между ними в зависимости от уровня помех, что обеспечивает исключительную надежность связи в условиях плотной радиоэлектронной обстановки. Система обеспечивает дальность связи до семи-восьми километров с одновременной передачей видео высокой четкости с минимальной задержкой, что достигается за счет применения эффективных алгоритмов сжатия и оптимизации протоколов передачи. Более поздняя версия технологии, известная как </w:t>
-      </w:r>
-      <w:proofErr w:type="spellStart"/>
-      <w:r>
-        <w:t>OcusSync</w:t>
-      </w:r>
-      <w:proofErr w:type="spellEnd"/>
-      <w:r>
-        <w:t xml:space="preserve"> 3.0 и последующие итерации, включая систему O3 Air Unit, предлагает еще большую дальность и поддержку передачи видео в разрешении вплоть до 1080p с частотой кадров 60 </w:t>
-      </w:r>
-      <w:proofErr w:type="spellStart"/>
-      <w:r>
-        <w:t>fps</w:t>
-      </w:r>
-      <w:proofErr w:type="spellEnd"/>
-      <w:r>
-        <w:t>. Система DJI отличается высокой степенью интеграции программного и аппаратного обеспечения, включая функции автоматического возврата домой, избегания препятствий и интеллектуальные режимы полета, что делает управление БПЛА доступным для пользователей с минимальным опытом.</w:t>
+        <w:t>OcuSync</w:t>
+      </w:r>
+      <w:proofErr w:type="spellEnd"/>
+      <w:r>
+        <w:t xml:space="preserve"> работает как в диапазоне 2.4 ГГц, так и в диапазоне 5.8 ГГц, автоматически переключаясь между ними в зависимости от уровня помех, что обеспечивает исключительную надежность связи в условиях плотной радиоэлектронной обстановки. Система обеспечивает дальность связи до семи-восьми километров с одновременной передачей видео высокой четкости с минимальной задержкой, что достигается за счет применения эффективных алгоритмов сжатия и оптимизации протоколов передачи. </w:t>
       </w:r>
     </w:p>
     <w:p>
@@ -815,55 +1445,13 @@
       </w:r>
       <w:proofErr w:type="spellEnd"/>
       <w:r>
-        <w:t xml:space="preserve">, что обеспечивает гибкость настройки и возможность программирования сложных функций управления. Передатчики </w:t>
-      </w:r>
-      <w:proofErr w:type="spellStart"/>
-      <w:r>
-        <w:t>RadioMaster</w:t>
-      </w:r>
-      <w:proofErr w:type="spellEnd"/>
-      <w:r>
-        <w:t xml:space="preserve"> оснащаются </w:t>
-      </w:r>
-      <w:proofErr w:type="spellStart"/>
-      <w:r>
-        <w:t>мультипротокольными</w:t>
-      </w:r>
-      <w:proofErr w:type="spellEnd"/>
-      <w:r>
-        <w:t xml:space="preserve"> модулями, способными эмулировать протоколы различных производителей, включая </w:t>
-      </w:r>
-      <w:proofErr w:type="spellStart"/>
-      <w:r>
-        <w:t>FrSky</w:t>
-      </w:r>
-      <w:proofErr w:type="spellEnd"/>
-      <w:r>
-        <w:t xml:space="preserve">, </w:t>
-      </w:r>
-      <w:proofErr w:type="spellStart"/>
-      <w:r>
-        <w:t>FlySky</w:t>
-      </w:r>
-      <w:proofErr w:type="spellEnd"/>
-      <w:r>
-        <w:t xml:space="preserve">, </w:t>
-      </w:r>
-      <w:proofErr w:type="spellStart"/>
-      <w:r>
-        <w:t>Spektrum</w:t>
-      </w:r>
-      <w:proofErr w:type="spellEnd"/>
-      <w:r>
-        <w:t xml:space="preserve">, </w:t>
-      </w:r>
-      <w:proofErr w:type="spellStart"/>
-      <w:r>
-        <w:t>Futaba</w:t>
-      </w:r>
-      <w:proofErr w:type="spellEnd"/>
-      <w:r>
-        <w:t xml:space="preserve"> и многие другие, что позволяет использовать одну аппаратуру для управления БПЛА с различными приемниками. Встроенные высокочастотные модули поддерживают современные протоколы с низкой латентностью, такие как </w:t>
+        <w:t xml:space="preserve">, что обеспечивает гибкость настройки и возможность программирования сложных функций управления. Встроенные высокочастотные модули поддерживают современные протоколы с низкой </w:t>
+      </w:r>
+      <w:r>
+        <w:t>задержкой</w:t>
+      </w:r>
+      <w:r>
+        <w:t xml:space="preserve">, такие как </w:t>
       </w:r>
       <w:proofErr w:type="spellStart"/>
       <w:r>
@@ -879,20 +1467,14 @@
       </w:r>
       <w:proofErr w:type="spellEnd"/>
       <w:r>
-        <w:t xml:space="preserve">, которые обеспечивают задержку на уровне нескольких миллисекунд и дальность связи до десятков километров при использовании усилителей мощности. Продукция </w:t>
-      </w:r>
-      <w:proofErr w:type="spellStart"/>
-      <w:r>
-        <w:t>RadioMaster</w:t>
-      </w:r>
-      <w:proofErr w:type="spellEnd"/>
-      <w:r>
-        <w:t xml:space="preserve"> пользуется популярностью в сообществе FPV-пилотов и энтузиастов гоночных дронов благодаря оптимальному соотношению цены и функциональности, а также возможности глубокой кастомизации.</w:t>
-      </w:r>
-    </w:p>
-    <w:p>
-      <w:pPr>
-        <w:ind w:firstLine="0"/>
+        <w:t xml:space="preserve">, которые обеспечивают задержку на уровне нескольких миллисекунд и дальность связи до десятков километров при использовании усилителей мощности. </w:t>
+      </w:r>
+    </w:p>
+    <w:p>
+      <w:pPr>
+        <w:rPr>
+          <w:lang w:val="en-US"/>
+        </w:rPr>
       </w:pPr>
     </w:p>
     <w:p>
@@ -902,129 +1484,812 @@
           <w:ilvl w:val="1"/>
           <w:numId w:val="1"/>
         </w:numPr>
-      </w:pPr>
-      <w:r>
-        <w:t>Принцип работы технологии псевдослучайной перестройки рабочей частоты</w:t>
-      </w:r>
-      <w:r>
-        <w:t xml:space="preserve"> (ППРЧ)</w:t>
-      </w:r>
-    </w:p>
-    <w:p>
-      <w:r>
-        <w:t>Технология псевдослучайной перестройки рабочей частоты</w:t>
-      </w:r>
-      <w:r>
-        <w:t xml:space="preserve"> (далее - ППРЧ) </w:t>
-      </w:r>
-      <w:r>
-        <w:t xml:space="preserve">представляет собой метод передачи радиосигнала, при котором несущая частота передатчика изменяется во времени согласно определенному алгоритму, известному как псевдослучайная последовательность. Данный метод относится к классу систем с расширенным спектром и обеспечивает существенное повышение помехоустойчивости и скрытности передачи информации по сравнению с традиционными системами связи с </w:t>
+        <w:ind w:left="0" w:firstLine="0"/>
+      </w:pPr>
+      <w:bookmarkStart w:id="6" w:name="_Toc211772684"/>
+      <w:r>
+        <w:t>Принцип работы технологии псевдослучайной перестройки рабочей частоты (ППРЧ)</w:t>
+      </w:r>
+      <w:bookmarkEnd w:id="6"/>
+    </w:p>
+    <w:p>
+      <w:r>
+        <w:t xml:space="preserve">Технология псевдослучайной перестройки рабочей частоты (далее - ППРЧ) представляет собой метод передачи радиосигнала, при котором несущая частота передатчика изменяется во времени согласно определенному алгоритму, известному как псевдослучайная последовательность. Данный метод относится к классу систем с расширенным спектром и обеспечивает существенное повышение помехоустойчивости и скрытности передачи информации по сравнению с традиционными системами связи с фиксированной несущей частотой. Фундаментальная идея ППРЧ заключается в том, что передаваемый сигнал занимает в каждый момент времени лишь узкую полосу частот, но в течение сеанса связи последовательно использует </w:t>
       </w:r>
       <w:r>
         <w:lastRenderedPageBreak/>
-        <w:t>фиксированной несущей частотой. Фундаментальная идея ППРЧ заключается в том, что передаваемый сигнал занимает в каждый момент времени лишь узкую полосу частот, но в течение сеанса связи последовательно использует множество различных частотных каналов, распределенных в широком диапазоне частот.</w:t>
-      </w:r>
-    </w:p>
-    <w:p>
-      <w:r>
+        <w:t>множество различных частотных каналов, распределенных в широком диапазоне частот.</w:t>
+      </w:r>
+    </w:p>
+    <w:p>
+      <w:pPr>
+        <w:ind w:firstLine="0"/>
+      </w:pPr>
+      <w:r>
+        <w:drawing>
+          <wp:inline distT="0" distB="0" distL="0" distR="0" wp14:anchorId="0E377454" wp14:editId="79763E34">
+            <wp:extent cx="5940425" cy="2601595"/>
+            <wp:effectExtent l="0" t="0" r="3175" b="8255"/>
+            <wp:docPr id="1" name="Рисунок 1"/>
+            <wp:cNvGraphicFramePr>
+              <a:graphicFrameLocks xmlns:a="http://schemas.openxmlformats.org/drawingml/2006/main" noChangeAspect="1"/>
+            </wp:cNvGraphicFramePr>
+            <a:graphic xmlns:a="http://schemas.openxmlformats.org/drawingml/2006/main">
+              <a:graphicData uri="http://schemas.openxmlformats.org/drawingml/2006/picture">
+                <pic:pic xmlns:pic="http://schemas.openxmlformats.org/drawingml/2006/picture">
+                  <pic:nvPicPr>
+                    <pic:cNvPr id="1" name=""/>
+                    <pic:cNvPicPr/>
+                  </pic:nvPicPr>
+                  <pic:blipFill>
+                    <a:blip r:embed="rId9"/>
+                    <a:stretch>
+                      <a:fillRect/>
+                    </a:stretch>
+                  </pic:blipFill>
+                  <pic:spPr>
+                    <a:xfrm>
+                      <a:off x="0" y="0"/>
+                      <a:ext cx="5940425" cy="2601595"/>
+                    </a:xfrm>
+                    <a:prstGeom prst="rect">
+                      <a:avLst/>
+                    </a:prstGeom>
+                  </pic:spPr>
+                </pic:pic>
+              </a:graphicData>
+            </a:graphic>
+          </wp:inline>
+        </w:drawing>
+      </w:r>
+    </w:p>
+    <w:p>
+      <w:pPr>
+        <w:jc w:val="center"/>
+      </w:pPr>
+      <w:r>
+        <w:t xml:space="preserve">Рисунок 1. </w:t>
+      </w:r>
+      <w:r>
+        <w:tab/>
+      </w:r>
+      <w:r>
+        <w:t>Радиоспектр при использовании технологии ППРЧ</w:t>
+      </w:r>
+    </w:p>
+    <w:p>
+      <w:pPr>
+        <w:rPr>
+          <w:szCs w:val="28"/>
+        </w:rPr>
+      </w:pPr>
+      <w:r>
+        <w:rPr>
+          <w:szCs w:val="28"/>
+        </w:rPr>
         <w:t>Математическая основа технологии ППРЧ базируется на использовании генераторов псевдослучайных последовательностей, которые создают детерминированную, но внешне случайную последовательность чисел. Эти числа определяют порядок переключения между доступными частотными каналами. Несмотря на кажущуюся случайность, последовательность является полностью детерминированной и воспроизводимой при использовании одинаковых начальных параметров, что критически важно для обеспечения синхронной работы передатчика и приемника. В качестве генераторов псевдослучайных последовательностей обычно применяются регистры сдвига с линейной обратной связью, криптографические генераторы или специализированные алгоритмы, обеспечивающие необходимую длину периода последовательности и статистические свойства, близкие к истинно случайным процессам.</w:t>
       </w:r>
     </w:p>
     <w:p>
-      <w:r>
-        <w:t>Процесс синхронизации между передатчиком и приемником представляет собой одну из наиболее критичных процедур в системах ППРЧ и включает два основных этапа: начальную синхронизацию и поддержание синхронизации в процессе работы. Начальная синхронизация осуществляется при установлении соединения и требует, чтобы приемник определил текущее положение передатчика в псевдослучайной последовательности. Существует несколько методов достижения начальной синхронизации, включая использование преамбулы на фиксированной частоте, последовательный перебор возможных положений в последовательности или применение специальных синхронизирующих паттернов. После установления начальной синхронизации обе стороны должны поддерживать точное соответствие во времени между своими генераторами псевдослучайных последовательностей, что достигается использованием высокостабильных тактовых генераторов и периодической коррекцией временных сдвигов.</w:t>
-      </w:r>
-    </w:p>
-    <w:p>
-      <w:r>
-        <w:t xml:space="preserve">Частотный план системы ППРЧ определяет набор частотных каналов, между которыми осуществляется переключение, и их распределение в выделенной полосе частот. Количество частотных каналов может варьироваться от нескольких десятков до нескольких сотен в зависимости от ширины доступной полосы частот и минимального разноса между соседними каналами. Разнос между каналами должен быть достаточным для минимизации взаимного влияния сигналов на соседних частотах и учитывать нестабильность частоты генераторов. В современных системах управления БПЛА типичный разнос между каналами составляет от нескольких сотен килогерц до единиц мегагерц. Распределение каналов может быть равномерным по всей полосе частот или неравномерным с исключением участков спектра, занятых другими </w:t>
-      </w:r>
-      <w:proofErr w:type="spellStart"/>
-      <w:r>
-        <w:t>радиослужбами</w:t>
-      </w:r>
-      <w:proofErr w:type="spellEnd"/>
-      <w:r>
-        <w:t xml:space="preserve"> или подверженных повышенному уровню помех.</w:t>
-      </w:r>
-    </w:p>
-    <w:p>
-      <w:r>
+      <w:pPr>
+        <w:rPr>
+          <w:rFonts w:eastAsia="Times New Roman" w:cs="Times New Roman"/>
+          <w:szCs w:val="28"/>
+        </w:rPr>
+      </w:pPr>
+      <w:r>
+        <w:rPr>
+          <w:rFonts w:eastAsia="Times New Roman" w:cs="Times New Roman"/>
+          <w:szCs w:val="28"/>
+        </w:rPr>
+        <w:t>Процесс синхронизации между передатчиком и приемником в системах ППРЧ включает начальную синхронизацию при установлении соединения и поддержание синхронизации в процессе работы. Начальная синхронизация достигается использованием преамбулы на фиксированной частоте или специальных синхронизирующих паттернов, после чего обе стороны поддерживают точное соответствие во времени с помощью высокостабильных тактовых генераторов и периодической коррекции временных сдвигов.</w:t>
+      </w:r>
+    </w:p>
+    <w:p>
+      <w:pPr>
+        <w:rPr>
+          <w:rFonts w:eastAsia="Times New Roman" w:cs="Times New Roman"/>
+          <w:szCs w:val="28"/>
+        </w:rPr>
+      </w:pPr>
+      <w:r>
+        <w:rPr>
+          <w:rFonts w:eastAsia="Times New Roman" w:cs="Times New Roman"/>
+          <w:szCs w:val="28"/>
+        </w:rPr>
+        <w:t>Частотный план системы ППРЧ определяет набор частотных каналов для переключения, их количество может варьироваться от десятков до сотен в зависимости от доступной полосы частот. Разнос между каналами должен минимизировать взаимное влияние сигналов и обычно составляет от сотен килогерц до единиц мегагерц.</w:t>
+      </w:r>
+    </w:p>
+    <w:p>
+      <w:pPr>
+        <w:rPr>
+          <w:rFonts w:eastAsia="Times New Roman" w:cs="Times New Roman"/>
+          <w:szCs w:val="28"/>
+        </w:rPr>
+      </w:pPr>
+      <w:r>
+        <w:rPr>
+          <w:rFonts w:eastAsia="Times New Roman" w:cs="Times New Roman"/>
+          <w:szCs w:val="28"/>
+        </w:rPr>
+        <w:t xml:space="preserve">Алгоритм формирования последовательности перестройки частот критически влияет на свойства системы. Идеальная последовательность должна обладать равномерным распределением каналов, большим периодом </w:t>
+      </w:r>
+      <w:r>
+        <w:rPr>
+          <w:rFonts w:eastAsia="Times New Roman" w:cs="Times New Roman"/>
+          <w:szCs w:val="28"/>
+        </w:rPr>
         <w:lastRenderedPageBreak/>
-        <w:t>Временная структура сигнала ППРЧ характеризуется несколькими параметрами, определяющими динамику переключения частот. Длительность пребывания на одной частоте, называемая также временем скачка или временным слотом, представляет собой интервал времени, в течение которого передатчик и приемник работают на одной частоте. Выбор длительности скачка определяется компромиссом между несколькими факторами: более короткие скачки обеспечивают лучшую защиту от помех и перехвата, но требуют более быстрых синтезаторов частоты и усложняют синхронизацию, в то время как более длинные скачки позволяют передать больший объем данных за один скачок, но снижают эффективность противодействия помехам. В системах управления БПЛА длительность скачка обычно составляет от нескольких микросекунд до нескольких миллисекунд в зависимости от конкретной реализации и требований к системе.</w:t>
-      </w:r>
-    </w:p>
-    <w:p>
-      <w:r>
-        <w:t>Скорость перестройки частоты определяется как количество переключений между частотными каналами в единицу времени и обратно пропорциональна длительности скачка. Различают медленную и быструю перестройку частоты в зависимости от соотношения между длительностью символа модулированного сигнала и временем пребывания на одной частоте. При медленной перестройке в течение одного скачка передается множество информационных символов, что упрощает демодуляцию и обработку сигнала, но снижает защиту от импульсных помех. При быстрой перестройке один информационный символ передается на нескольких последовательных частотах, что обеспечивает максимальную помехоустойчивость за счет частотного разнесения, но требует более сложной обработки сигнала. В современных системах управления БПЛА обычно применяется медленная перестройка со скоростью от нескольких десятков до нескольких тысяч скачков в секунду, что обеспечивает оптимальный баланс между производительностью и сложностью реализации.</w:t>
-      </w:r>
-    </w:p>
-    <w:p>
-      <w:r>
-        <w:t xml:space="preserve">Алгоритм формирования последовательности перестройки частот определяет порядок использования доступных частотных каналов и критически влияет на свойства системы ППРЧ. Идеальная последовательность должна обладать несколькими важными свойствами: равномерным распределением, при котором все частотные каналы используются с одинаковой вероятностью; большим периодом повторения, чтобы исключить предсказуемость последовательности; низкой автокорреляцией для всех временных сдвигов, кроме нулевого, что облегчает синхронизацию; и низкой взаимной корреляцией между различными последовательностями для обеспечения возможности одновременной работы нескольких систем ППРЧ в одной полосе частот. На практике используются последовательности, сгенерированные на основе примитивных полиномов над конечными полями, последовательности максимальной длины или </w:t>
-      </w:r>
-      <w:proofErr w:type="spellStart"/>
-      <w:r>
+        <w:t xml:space="preserve">повторения, низкой автокорреляцией и низкой взаимной корреляцией между различными последовательностями. На практике используются последовательности на основе примитивных полиномов или </w:t>
+      </w:r>
+      <w:proofErr w:type="spellStart"/>
+      <w:r>
+        <w:rPr>
+          <w:rFonts w:eastAsia="Times New Roman" w:cs="Times New Roman"/>
+          <w:szCs w:val="28"/>
+        </w:rPr>
         <w:t>криптографически</w:t>
       </w:r>
       <w:proofErr w:type="spellEnd"/>
       <w:r>
-        <w:t xml:space="preserve"> стойкие последовательности, получаемые из блочных или поточных шифров.</w:t>
-      </w:r>
-    </w:p>
-    <w:p>
-      <w:r>
-        <w:t xml:space="preserve">Процесс передачи данных в системе ППРЧ организован в виде последовательности пакетов или кадров, каждый из которых передается на определенной частоте, соответствующей текущему элементу </w:t>
-      </w:r>
-      <w:r>
+        <w:rPr>
+          <w:rFonts w:eastAsia="Times New Roman" w:cs="Times New Roman"/>
+          <w:szCs w:val="28"/>
+        </w:rPr>
+        <w:t xml:space="preserve"> стойкие последовательности.</w:t>
+      </w:r>
+    </w:p>
+    <w:p>
+      <w:pPr>
+        <w:rPr>
+          <w:rFonts w:eastAsia="Times New Roman" w:cs="Times New Roman"/>
+          <w:szCs w:val="28"/>
+        </w:rPr>
+      </w:pPr>
+      <w:r>
+        <w:rPr>
+          <w:rFonts w:eastAsia="Times New Roman" w:cs="Times New Roman"/>
+          <w:szCs w:val="28"/>
+        </w:rPr>
+        <w:t>Передача данных организована пакетами, каждый из которых передается на определенной частоте. Структура пакета включает синхронизирующую преамбулу, поле адреса и контрольные суммы для обеспечения целостности данных.</w:t>
+      </w:r>
+    </w:p>
+    <w:p>
+      <w:pPr>
+        <w:rPr>
+          <w:rFonts w:eastAsia="Times New Roman" w:cs="Times New Roman"/>
+          <w:szCs w:val="28"/>
+        </w:rPr>
+      </w:pPr>
+      <w:r>
+        <w:rPr>
+          <w:rFonts w:eastAsia="Times New Roman" w:cs="Times New Roman"/>
+          <w:szCs w:val="28"/>
+        </w:rPr>
+        <w:t>Помехоустойчивость основана на частотном разнесении: узкополосная помеха влияет только на часть каналов, остальные остаются доступными. Применение протоколов с подтверждением приема, автоматической повторной передачей и помехоустойчивого кодирования создает многоуровневую систему защиты, обеспечивающую надежную связь в условиях интенсивных помех.</w:t>
+      </w:r>
+    </w:p>
+    <w:p>
+      <w:pPr>
+        <w:rPr>
+          <w:rFonts w:eastAsia="Times New Roman" w:cs="Times New Roman"/>
+          <w:szCs w:val="28"/>
+        </w:rPr>
+      </w:pPr>
+      <w:r>
+        <w:rPr>
+          <w:rFonts w:eastAsia="Times New Roman" w:cs="Times New Roman"/>
+          <w:szCs w:val="28"/>
+        </w:rPr>
+        <w:t>Адаптивные алгоритмы позволяют динамически изменять параметры работы в зависимости от радиоэлектронной обстановки. Адаптивный выбор частот исключает каналы с высоким уровнем помех, адаптация мощности оптимизирует энергопотребление, а адаптация скорости передачи обеспечивает баланс между производительностью и надежностью.</w:t>
+      </w:r>
+    </w:p>
+    <w:p>
+      <w:pPr>
+        <w:pStyle w:val="2"/>
+        <w:numPr>
+          <w:ilvl w:val="1"/>
+          <w:numId w:val="1"/>
+        </w:numPr>
+        <w:rPr>
+          <w:rFonts w:eastAsia="Times New Roman"/>
+        </w:rPr>
+      </w:pPr>
+      <w:bookmarkStart w:id="7" w:name="_Toc211772685"/>
+      <w:r>
+        <w:rPr>
+          <w:rFonts w:eastAsia="Times New Roman"/>
+        </w:rPr>
+        <w:t>Используемые компоненты</w:t>
+      </w:r>
+      <w:bookmarkEnd w:id="7"/>
+    </w:p>
+    <w:p>
+      <w:r>
+        <w:t xml:space="preserve">Разработка надёжной системы радиоуправления БПЛА с применением технологии ППРЧ требует тщательного подбора компонентов, обеспечивающих необходимую функциональность, производительность и совместимость. Ключевыми элементами системы являются микроконтроллеры для обработки данных и управления работой устройств, а также </w:t>
+      </w:r>
+      <w:proofErr w:type="spellStart"/>
+      <w:r>
+        <w:t>радиомодули</w:t>
+      </w:r>
+      <w:proofErr w:type="spellEnd"/>
+      <w:r>
+        <w:t xml:space="preserve"> для передачи и приёма радиосигналов.</w:t>
+      </w:r>
+    </w:p>
+    <w:p>
+      <w:r>
+        <w:t xml:space="preserve">В качестве основы для радиоканала были выбраны </w:t>
+      </w:r>
+      <w:proofErr w:type="spellStart"/>
+      <w:r>
+        <w:t>радиомодули</w:t>
+      </w:r>
+      <w:proofErr w:type="spellEnd"/>
+      <w:r>
+        <w:t xml:space="preserve"> NRF24L01+, представляющие собой приёмопередатчики, работающие в диапазоне 2,4 ГГц. Данные модули обладают рядом преимуществ, делающих их оптимальным выбором для реализации системы ППРЧ: </w:t>
+      </w:r>
+      <w:r>
+        <w:t xml:space="preserve">диапазон частот от 2400 МГц до 2525 МГц, </w:t>
+      </w:r>
+      <w:r>
+        <w:t>поддержка 12</w:t>
+      </w:r>
+      <w:r>
+        <w:t>6</w:t>
+      </w:r>
+      <w:r>
+        <w:t xml:space="preserve"> частотных каналов с разносом 1 МГц, что обеспечивает достаточную базу для реализации алгоритмов псевдослучайной перестройки частоты; программируемая скорость передачи данных до 2 Мбит/с, позволяющая обеспечить низкую задержку при передаче команд управления; аппаратная поддержка автоматического подтверждения пакетов и повторной передачи, что упрощает реализацию надёжного протокола связи; низкое энергопотребление, критичное для применения на борту БПЛА с ограниченными источниками питания.</w:t>
+      </w:r>
+    </w:p>
+    <w:p>
+      <w:pPr>
+        <w:ind w:firstLine="0"/>
+      </w:pPr>
+      <w:r>
+        <w:rPr>
+          <w:noProof/>
+        </w:rPr>
         <w:lastRenderedPageBreak/>
-        <w:t>псевдослучайной последовательности. Структура пакета включает служебные поля для синхронизации, адресации и контроля ошибок, а также полезную нагрузку, содержащую информационные данные. Синхронизирующая преамбула в начале пакета позволяет приемнику точно определить момент начала приема и скорректировать возможные временные рассогласования. Поле адреса или идентификатора позволяет различать пакеты, предназначенные для разных приемников, что критично при использовании нескольких БПЛА в одной зоне. Контрольные суммы или коды обнаружения и исправления ошибок обеспечивают целостность передаваемых данных и позволяют обнаруживать и в некоторых случаях исправлять искажения, возникшие в процессе передачи.</w:t>
-      </w:r>
-    </w:p>
-    <w:p>
-      <w:r>
-        <w:t>Механизм обеспечения помехоустойчивости в системах ППРЧ основан на принципе частотного разнесения и избыточности. Когда узкополосная помеха воздействует на систему ППРЧ, она влияет только на те частотные каналы, которые попадают в полосу помехи, в то время как остальные каналы остаются доступными для передачи данных. Если помеха воздействует на определенную долю частотных каналов, то соответствующая доля информационных пакетов будет искажена или потеряна. Применение протоколов с подтверждением приема и автоматической повторной передачей позволяет восстановить потерянные пакеты путем их ретрансляции на других частотах. Дополнительную защиту обеспечивает применение помехоустойчивого кодирования, при котором информация кодируется с избыточностью, позволяющей восстанавливать исходные данные даже при искажении части принятого сигнала. Комбинация частотного разнесения, повторной передачи и помехоустойчивого кодирования создает многоуровневую систему защиты, способную обеспечить надежную связь даже в условиях интенсивных радиопомех.</w:t>
-      </w:r>
-    </w:p>
-    <w:p>
-      <w:r>
-        <w:t>Энергетические характеристики системы ППРЧ определяются распределением мощности передатчика по частотному спектру и во времени. В каждый момент времени передатчик излучает сигнал на одной частоте с определенным уровнем мощности, но усредненная по времени спектральная плотность мощности оказывается распределенной по всей полосе частот, используемой для перестройки. Это распределение энергии по широкому спектру приводит к снижению спектральной плотности мощности по сравнению с узкополосными системами при одинаковой средней мощности передатчика. Низкая спектральная плотность мощности имеет несколько важных следствий: сигнал становится менее заметным для систем радиоразведки, снижается влияние на другие радиосистемы, работающие в том же диапазоне частот, и усложняется преднамеренное подавление сигнала, так как для эффективного глушения необходимо распределить мощность передатчика помех по всей используемой полосе частот.</w:t>
-      </w:r>
-    </w:p>
-    <w:p>
-      <w:r>
-        <w:t xml:space="preserve">Адаптивные алгоритмы в системах ППРЧ позволяют динамически изменять параметры работы в зависимости от текущей радиоэлектронной обстановки и требований к качеству связи. Адаптивный выбор частот основан на постоянном мониторинге уровня помех на всех доступных частотных </w:t>
-      </w:r>
-      <w:r>
+        <w:drawing>
+          <wp:inline distT="0" distB="0" distL="0" distR="0" wp14:anchorId="49772E6A" wp14:editId="6C454F60">
+            <wp:extent cx="5936615" cy="1489075"/>
+            <wp:effectExtent l="0" t="0" r="6985" b="0"/>
+            <wp:docPr id="3" name="Рисунок 3"/>
+            <wp:cNvGraphicFramePr>
+              <a:graphicFrameLocks xmlns:a="http://schemas.openxmlformats.org/drawingml/2006/main" noChangeAspect="1"/>
+            </wp:cNvGraphicFramePr>
+            <a:graphic xmlns:a="http://schemas.openxmlformats.org/drawingml/2006/main">
+              <a:graphicData uri="http://schemas.openxmlformats.org/drawingml/2006/picture">
+                <pic:pic xmlns:pic="http://schemas.openxmlformats.org/drawingml/2006/picture">
+                  <pic:nvPicPr>
+                    <pic:cNvPr id="0" name="Picture 3"/>
+                    <pic:cNvPicPr>
+                      <a:picLocks noChangeAspect="1" noChangeArrowheads="1"/>
+                    </pic:cNvPicPr>
+                  </pic:nvPicPr>
+                  <pic:blipFill>
+                    <a:blip r:embed="rId10" cstate="print">
+                      <a:extLst>
+                        <a:ext uri="{28A0092B-C50C-407E-A947-70E740481C1C}">
+                          <a14:useLocalDpi xmlns:a14="http://schemas.microsoft.com/office/drawing/2010/main" val="0"/>
+                        </a:ext>
+                      </a:extLst>
+                    </a:blip>
+                    <a:srcRect/>
+                    <a:stretch>
+                      <a:fillRect/>
+                    </a:stretch>
+                  </pic:blipFill>
+                  <pic:spPr bwMode="auto">
+                    <a:xfrm>
+                      <a:off x="0" y="0"/>
+                      <a:ext cx="5936615" cy="1489075"/>
+                    </a:xfrm>
+                    <a:prstGeom prst="rect">
+                      <a:avLst/>
+                    </a:prstGeom>
+                    <a:noFill/>
+                    <a:ln>
+                      <a:noFill/>
+                    </a:ln>
+                  </pic:spPr>
+                </pic:pic>
+              </a:graphicData>
+            </a:graphic>
+          </wp:inline>
+        </w:drawing>
+      </w:r>
+    </w:p>
+    <w:p>
+      <w:pPr>
+        <w:ind w:firstLine="0"/>
+        <w:jc w:val="center"/>
+      </w:pPr>
+      <w:r>
+        <w:t xml:space="preserve">Рисунок 1. </w:t>
+      </w:r>
+      <w:proofErr w:type="spellStart"/>
+      <w:r>
+        <w:t>Радиомодуль</w:t>
+      </w:r>
+      <w:proofErr w:type="spellEnd"/>
+      <w:r>
+        <w:t xml:space="preserve"> </w:t>
+      </w:r>
+      <w:r>
+        <w:rPr>
+          <w:lang w:val="en-US"/>
+        </w:rPr>
+        <w:t>NRF</w:t>
+      </w:r>
+      <w:r>
+        <w:t>24</w:t>
+      </w:r>
+      <w:r>
+        <w:rPr>
+          <w:lang w:val="en-US"/>
+        </w:rPr>
+        <w:t>L</w:t>
+      </w:r>
+      <w:r>
+        <w:t xml:space="preserve">01+ </w:t>
+      </w:r>
+      <w:r>
+        <w:t xml:space="preserve">(слева), </w:t>
+      </w:r>
+      <w:r>
+        <w:rPr>
+          <w:lang w:val="en-US"/>
+        </w:rPr>
+        <w:t>NRF</w:t>
+      </w:r>
+      <w:r>
+        <w:t>24</w:t>
+      </w:r>
+      <w:r>
+        <w:rPr>
+          <w:lang w:val="en-US"/>
+        </w:rPr>
+        <w:t>L</w:t>
+      </w:r>
+      <w:r>
+        <w:t>01+</w:t>
+      </w:r>
+      <w:r>
+        <w:rPr>
+          <w:lang w:val="en-US"/>
+        </w:rPr>
+        <w:t>PA</w:t>
+      </w:r>
+      <w:r>
+        <w:t>+</w:t>
+      </w:r>
+      <w:r>
+        <w:rPr>
+          <w:lang w:val="en-US"/>
+        </w:rPr>
+        <w:t>LNA</w:t>
+      </w:r>
+      <w:r>
+        <w:t xml:space="preserve"> </w:t>
+      </w:r>
+      <w:r>
+        <w:t xml:space="preserve">с </w:t>
+      </w:r>
+      <w:proofErr w:type="spellStart"/>
+      <w:r>
+        <w:t>штырьевой</w:t>
+      </w:r>
+      <w:proofErr w:type="spellEnd"/>
+      <w:r>
+        <w:t xml:space="preserve"> антенной (справа)</w:t>
+      </w:r>
+    </w:p>
+    <w:p>
+      <w:r>
+        <w:t xml:space="preserve">Для радиопульта наземной станции управления используется версия модуля NRF24L01+PA+LNA со встроенным усилителем мощности и малошумящим усилителем. Данная модификация обеспечивает увеличенную дальность связи благодаря повышенной выходной мощности передатчика до 20 </w:t>
+      </w:r>
+      <w:proofErr w:type="spellStart"/>
+      <w:r>
+        <w:t>дБм</w:t>
+      </w:r>
+      <w:proofErr w:type="spellEnd"/>
+      <w:r>
+        <w:t xml:space="preserve"> и улучшенной чувствительности приёмника. Модуль оснащён разъёмом для подключения внешней штыревой антенны, что позволяет использовать антенны с оптимальными характеристиками направленности и коэффициента усиления. Применение усиленной версии на стороне наземной станции компенсирует асимметрию радиоканала, связанную с ограничениями по мощности и габаритам на борту БПЛА.</w:t>
+      </w:r>
+    </w:p>
+    <w:p>
+      <w:r>
+        <w:t xml:space="preserve">На борту беспилотного летательного аппарата применяется базовая версия NRF24L01+ со встроенной печатной антенной на плате модуля. Выбор данной версии обусловлен компактными размерами, минимальным весом и отсутствием необходимости в дополнительных антенных элементах, что критично для малогабаритных БПЛА. </w:t>
+      </w:r>
+    </w:p>
+    <w:p>
+      <w:r>
+        <w:t>В качестве управляющих микроконтроллеров системы были выбраны устройства семейства ESP32, представляющие собой современные высокопроизводительные системы-на-кристалле с поддержкой беспроводных технологий. Микроконтроллеры ESP32 обеспечивают необходимую вычислительную мощность для реализации алгоритмов ППРЧ, обработки телеметрических данных и управления периферийными устройствами.</w:t>
+      </w:r>
+    </w:p>
+    <w:p>
+      <w:r>
+        <w:t xml:space="preserve">Для радиопульта наземной станции управления используется микроконтроллер </w:t>
+      </w:r>
+      <w:proofErr w:type="spellStart"/>
+      <w:r>
+        <w:rPr>
+          <w:lang w:val="en-US"/>
+        </w:rPr>
+        <w:t>Waveshare</w:t>
+      </w:r>
+      <w:proofErr w:type="spellEnd"/>
+      <w:r>
+        <w:t xml:space="preserve"> </w:t>
+      </w:r>
+      <w:r>
+        <w:t>ESP32-S3</w:t>
+      </w:r>
+      <w:r>
+        <w:t>-</w:t>
+      </w:r>
+      <w:proofErr w:type="spellStart"/>
+      <w:r>
+        <w:rPr>
+          <w:lang w:val="en-US"/>
+        </w:rPr>
+        <w:t>DevKit</w:t>
+      </w:r>
+      <w:proofErr w:type="spellEnd"/>
+      <w:r>
+        <w:t xml:space="preserve">, представляющий собой одну из наиболее производительных версий семейства ESP32. Данный микроконтроллер оснащён двухъядерным процессором </w:t>
+      </w:r>
+      <w:proofErr w:type="spellStart"/>
+      <w:r>
+        <w:t>Xtensa</w:t>
+      </w:r>
+      <w:proofErr w:type="spellEnd"/>
+      <w:r>
+        <w:t xml:space="preserve"> LX7 с тактовой частотой до 240 МГц, обеспечивающим достаточную производительность для одновременной обработки пользовательского ввода, формирования управляющих команд, реализации алгоритма генерации псевдослучайной последовательности частот и управления </w:t>
+      </w:r>
+      <w:proofErr w:type="spellStart"/>
+      <w:r>
+        <w:t>радиомодулем</w:t>
+      </w:r>
+      <w:proofErr w:type="spellEnd"/>
+      <w:r>
+        <w:t xml:space="preserve">. Наличие 512 КБ оперативной памяти и развитой периферии, включающей множественные интерфейсы SPI, UART, I2C, позволяет подключать дисплеи, органы управления и датчики для реализации полнофункционального пульта управления. Встроенная поддержка </w:t>
+      </w:r>
+      <w:proofErr w:type="spellStart"/>
+      <w:r>
+        <w:t>Wi</w:t>
+      </w:r>
+      <w:proofErr w:type="spellEnd"/>
+      <w:r>
+        <w:t>-Fi и Bluetooth открывает возможности для дополнительной диагностики, настройки системы и беспроводного обновления прошивки.</w:t>
+      </w:r>
+    </w:p>
+    <w:p>
+      <w:pPr>
+        <w:ind w:firstLine="0"/>
+        <w:jc w:val="center"/>
+      </w:pPr>
+      <w:r>
+        <w:rPr>
+          <w:noProof/>
+        </w:rPr>
         <w:lastRenderedPageBreak/>
-        <w:t>каналах и исключении из последовательности перестройки тех каналов, на которых наблюдается превышение допустимого уровня помех. Информация о качестве каналов может собираться как на стороне приемника, так и на стороне передатчика, и обмениваться между ними через служебные сообщения. Адаптация мощности передатчика позволяет снижать энергопотребление в условиях хорошего качества связи и увеличивать мощность при ухудшении условий распространения радиоволн. Адаптация скорости передачи данных обеспечивает оптимальное использование доступной пропускной способности канала путем выбора между более скоростными, но менее помехоустойчивыми режимами модуляции и более медленными, но надежными режимами в зависимости от текущего отношения сигнал-шум.</w:t>
-      </w:r>
-    </w:p>
-    <w:p>
-      <w:r>
-        <w:t xml:space="preserve">Многопользовательский доступ в системах ППРЧ может быть организован несколькими способами, позволяющими </w:t>
-      </w:r>
-      <w:proofErr w:type="gramStart"/>
-      <w:r>
-        <w:t>нескольким парам</w:t>
-      </w:r>
-      <w:proofErr w:type="gramEnd"/>
-      <w:r>
-        <w:t xml:space="preserve"> передатчик-приемник одновременно работать в одной полосе частот без взаимных помех. Метод множественного доступа с кодовым разделением основан на использовании различных псевдослучайных последовательностей для разных пользователей, при этом последовательности выбираются таким образом, чтобы иметь низкую взаимную корреляцию, что минимизирует вероятность одновременного использования одной частоты несколькими передатчиками. Метод временного разделения предполагает согласованное планирование времени передачи различными пользователями таким образом, чтобы их сигналы не перекрывались во времени на одних и тех же частотах. Гибридные методы комбинируют кодовое и временное разделение для максимизации эффективности использования частотного ресурса и обеспечения возможности одновременной работы большого числа БПЛА в ограниченной зоне.</w:t>
-      </w:r>
-    </w:p>
-    <w:p>
-      <w:r>
-        <w:t>Влияние доплеровского сдвига частоты на работу систем ППРЧ становится значимым при высоких скоростях движения БПЛА относительно наземной станции. Доплеровский сдвиг приводит к изменению принимаемой частоты сигнала пропорционально скорости сближения или удаления и может составлять сотни герц или даже килогерцы в диапазоне гигагерц при скоростях движения порядка десятков метров в секунду. Для компенсации доплеровского сдвига в системах ППРЧ применяются различные методы, включая расширение полосы пропускания приемника для охвата возможного диапазона доплеровских сдвигов, адаптивную подстройку частоты на основе оценки скорости движения из GPS-данных или использование алгоритмов автоматической подстройки частоты, отслеживающих центральную частоту принимаемого сигнала.</w:t>
-      </w:r>
-    </w:p>
-    <w:p>
-      <w:r>
-        <w:t xml:space="preserve">Временная синхронизация в системах ППРЧ требует поддержания согласования между временными базами передатчика и приемника с точностью, соизмеримой с долей длительности скачка частоты. Накопление временной ошибки из-за нестабильности тактовых генераторов приводит к постепенному рассогласованию между частотами, на которых работают передатчик и приемник, и в конечном итоге к потере синхронизации. Для </w:t>
+        <w:drawing>
+          <wp:inline distT="0" distB="0" distL="0" distR="0" wp14:anchorId="75AC9AF8" wp14:editId="762126F5">
+            <wp:extent cx="3478578" cy="2029171"/>
+            <wp:effectExtent l="0" t="0" r="7620" b="9525"/>
+            <wp:docPr id="6" name="Рисунок 6"/>
+            <wp:cNvGraphicFramePr>
+              <a:graphicFrameLocks xmlns:a="http://schemas.openxmlformats.org/drawingml/2006/main" noChangeAspect="1"/>
+            </wp:cNvGraphicFramePr>
+            <a:graphic xmlns:a="http://schemas.openxmlformats.org/drawingml/2006/main">
+              <a:graphicData uri="http://schemas.openxmlformats.org/drawingml/2006/picture">
+                <pic:pic xmlns:pic="http://schemas.openxmlformats.org/drawingml/2006/picture">
+                  <pic:nvPicPr>
+                    <pic:cNvPr id="0" name="Picture 8"/>
+                    <pic:cNvPicPr>
+                      <a:picLocks noChangeAspect="1" noChangeArrowheads="1"/>
+                    </pic:cNvPicPr>
+                  </pic:nvPicPr>
+                  <pic:blipFill rotWithShape="1">
+                    <a:blip r:embed="rId11" cstate="print">
+                      <a:extLst>
+                        <a:ext uri="{28A0092B-C50C-407E-A947-70E740481C1C}">
+                          <a14:useLocalDpi xmlns:a14="http://schemas.microsoft.com/office/drawing/2010/main" val="0"/>
+                        </a:ext>
+                      </a:extLst>
+                    </a:blip>
+                    <a:srcRect l="7234" t="16510" r="8741" b="18066"/>
+                    <a:stretch/>
+                  </pic:blipFill>
+                  <pic:spPr bwMode="auto">
+                    <a:xfrm>
+                      <a:off x="0" y="0"/>
+                      <a:ext cx="3492382" cy="2037223"/>
+                    </a:xfrm>
+                    <a:prstGeom prst="rect">
+                      <a:avLst/>
+                    </a:prstGeom>
+                    <a:noFill/>
+                    <a:ln>
+                      <a:noFill/>
+                    </a:ln>
+                    <a:extLst>
+                      <a:ext uri="{53640926-AAD7-44D8-BBD7-CCE9431645EC}">
+                        <a14:shadowObscured xmlns:a14="http://schemas.microsoft.com/office/drawing/2010/main"/>
+                      </a:ext>
+                    </a:extLst>
+                  </pic:spPr>
+                </pic:pic>
+              </a:graphicData>
+            </a:graphic>
+          </wp:inline>
+        </w:drawing>
+      </w:r>
+      <w:r>
+        <w:rPr>
+          <w:noProof/>
+        </w:rPr>
+        <w:drawing>
+          <wp:inline distT="0" distB="0" distL="0" distR="0" wp14:anchorId="676E970F" wp14:editId="16BC3EC8">
+            <wp:extent cx="1588128" cy="1890424"/>
+            <wp:effectExtent l="0" t="0" r="0" b="0"/>
+            <wp:docPr id="7" name="Рисунок 7" descr="Getting Started with Seeed Studio XIAO ESP32S3 Series | Seeed Studio Wiki"/>
+            <wp:cNvGraphicFramePr>
+              <a:graphicFrameLocks xmlns:a="http://schemas.openxmlformats.org/drawingml/2006/main" noChangeAspect="1"/>
+            </wp:cNvGraphicFramePr>
+            <a:graphic xmlns:a="http://schemas.openxmlformats.org/drawingml/2006/main">
+              <a:graphicData uri="http://schemas.openxmlformats.org/drawingml/2006/picture">
+                <pic:pic xmlns:pic="http://schemas.openxmlformats.org/drawingml/2006/picture">
+                  <pic:nvPicPr>
+                    <pic:cNvPr id="0" name="Picture 9" descr="Getting Started with Seeed Studio XIAO ESP32S3 Series | Seeed Studio Wiki"/>
+                    <pic:cNvPicPr>
+                      <a:picLocks noChangeAspect="1" noChangeArrowheads="1"/>
+                    </pic:cNvPicPr>
+                  </pic:nvPicPr>
+                  <pic:blipFill rotWithShape="1">
+                    <a:blip r:embed="rId12" cstate="print">
+                      <a:extLst>
+                        <a:ext uri="{28A0092B-C50C-407E-A947-70E740481C1C}">
+                          <a14:useLocalDpi xmlns:a14="http://schemas.microsoft.com/office/drawing/2010/main" val="0"/>
+                        </a:ext>
+                      </a:extLst>
+                    </a:blip>
+                    <a:srcRect l="28570" t="16632" r="27928" b="14342"/>
+                    <a:stretch/>
+                  </pic:blipFill>
+                  <pic:spPr bwMode="auto">
+                    <a:xfrm>
+                      <a:off x="0" y="0"/>
+                      <a:ext cx="1603101" cy="1908247"/>
+                    </a:xfrm>
+                    <a:prstGeom prst="rect">
+                      <a:avLst/>
+                    </a:prstGeom>
+                    <a:noFill/>
+                    <a:ln>
+                      <a:noFill/>
+                    </a:ln>
+                    <a:extLst>
+                      <a:ext uri="{53640926-AAD7-44D8-BBD7-CCE9431645EC}">
+                        <a14:shadowObscured xmlns:a14="http://schemas.microsoft.com/office/drawing/2010/main"/>
+                      </a:ext>
+                    </a:extLst>
+                  </pic:spPr>
+                </pic:pic>
+              </a:graphicData>
+            </a:graphic>
+          </wp:inline>
+        </w:drawing>
+      </w:r>
+    </w:p>
+    <w:p>
+      <w:pPr>
+        <w:ind w:firstLine="0"/>
+        <w:jc w:val="center"/>
+      </w:pPr>
+      <w:r>
+        <w:t>Рисунок 1. М</w:t>
+      </w:r>
+      <w:r>
+        <w:t>икроконтроллер</w:t>
+      </w:r>
+      <w:r>
+        <w:t xml:space="preserve"> </w:t>
+      </w:r>
+      <w:proofErr w:type="spellStart"/>
+      <w:r>
+        <w:rPr>
+          <w:lang w:val="en-US"/>
+        </w:rPr>
+        <w:t>Waveshare</w:t>
+      </w:r>
+      <w:proofErr w:type="spellEnd"/>
+      <w:r>
+        <w:t xml:space="preserve"> </w:t>
+      </w:r>
+      <w:r>
+        <w:rPr>
+          <w:lang w:val="en-US"/>
+        </w:rPr>
+        <w:t>ESP</w:t>
+      </w:r>
+      <w:r>
+        <w:t>32-</w:t>
+      </w:r>
+      <w:r>
+        <w:rPr>
+          <w:lang w:val="en-US"/>
+        </w:rPr>
+        <w:t>S</w:t>
+      </w:r>
+      <w:r>
+        <w:t>3-</w:t>
+      </w:r>
+      <w:proofErr w:type="spellStart"/>
+      <w:r>
+        <w:rPr>
+          <w:lang w:val="en-US"/>
+        </w:rPr>
+        <w:t>DevKit</w:t>
+      </w:r>
+      <w:proofErr w:type="spellEnd"/>
+      <w:r>
+        <w:t xml:space="preserve"> (</w:t>
+      </w:r>
+      <w:r>
+        <w:t>слева</w:t>
+      </w:r>
+      <w:r>
+        <w:t xml:space="preserve">), </w:t>
+      </w:r>
+      <w:r>
+        <w:t xml:space="preserve">микроконтроллер </w:t>
+      </w:r>
+      <w:proofErr w:type="spellStart"/>
+      <w:r>
+        <w:rPr>
+          <w:lang w:val="en-US"/>
+        </w:rPr>
+        <w:t>Seeed</w:t>
+      </w:r>
+      <w:proofErr w:type="spellEnd"/>
+      <w:r>
+        <w:t xml:space="preserve"> </w:t>
+      </w:r>
+      <w:r>
+        <w:rPr>
+          <w:lang w:val="en-US"/>
+        </w:rPr>
+        <w:t>Studio</w:t>
+      </w:r>
+      <w:r>
+        <w:t xml:space="preserve"> </w:t>
+      </w:r>
+      <w:r>
+        <w:rPr>
+          <w:lang w:val="en-US"/>
+        </w:rPr>
+        <w:t>Xiao</w:t>
+      </w:r>
+      <w:r>
+        <w:t xml:space="preserve"> </w:t>
+      </w:r>
+      <w:r>
+        <w:rPr>
+          <w:lang w:val="en-US"/>
+        </w:rPr>
+        <w:t>ESP</w:t>
+      </w:r>
+      <w:r>
+        <w:t>32-</w:t>
+      </w:r>
+      <w:r>
+        <w:rPr>
+          <w:lang w:val="en-US"/>
+        </w:rPr>
+        <w:t>S</w:t>
+      </w:r>
+      <w:r>
+        <w:t xml:space="preserve">3 </w:t>
+      </w:r>
+      <w:r>
+        <w:t>(справа)</w:t>
+      </w:r>
+    </w:p>
+    <w:p>
+      <w:r>
+        <w:t xml:space="preserve">На борту БПЛА применяется компактный модуль </w:t>
+      </w:r>
+      <w:proofErr w:type="spellStart"/>
+      <w:r>
+        <w:t>Xiao</w:t>
+      </w:r>
+      <w:proofErr w:type="spellEnd"/>
+      <w:r>
+        <w:t xml:space="preserve"> S</w:t>
+      </w:r>
+      <w:r>
+        <w:rPr>
+          <w:lang w:val="en-US"/>
+        </w:rPr>
+        <w:t>e</w:t>
+      </w:r>
+      <w:proofErr w:type="spellStart"/>
+      <w:r>
+        <w:t>eed</w:t>
+      </w:r>
+      <w:proofErr w:type="spellEnd"/>
+      <w:r>
+        <w:t xml:space="preserve"> ESP32-S3, представляющий собой миниатюрную плату на основе того же микроконтроллера ESP32-S3. Выбор данного модуля обусловлен его минимальными габаритами и весом при сохранении всех ключевых возможностей полноразмерных плат разработки на ESP32-S3. </w:t>
+      </w:r>
+    </w:p>
+    <w:p>
+      <w:r>
+        <w:t xml:space="preserve">Модуль обладает всеми необходимыми интерфейсами для подключения </w:t>
+      </w:r>
+      <w:proofErr w:type="spellStart"/>
+      <w:r>
+        <w:t>радиомодуля</w:t>
+      </w:r>
+      <w:proofErr w:type="spellEnd"/>
+      <w:r>
+        <w:t xml:space="preserve"> NRF24L01+, датчиков ориентации и других бортовых систем БПЛА. Низкое энергопотребление при достаточной производительности делает его оптимальным выбором для бортового применения, где критичны масса-габаритные характеристики и время автономной работы.</w:t>
+      </w:r>
+      <w:r>
+        <w:t xml:space="preserve"> </w:t>
+      </w:r>
+      <w:r>
+        <w:t xml:space="preserve">Выбранная комбинация компонентов обеспечивает оптимальный баланс между функциональностью, производительностью, стоимостью и доступностью. </w:t>
+      </w:r>
+    </w:p>
+    <w:p>
+      <w:pPr>
+        <w:pStyle w:val="2"/>
+        <w:ind w:firstLine="0"/>
+      </w:pPr>
+      <w:bookmarkStart w:id="8" w:name="_Toc196378520"/>
+      <w:r>
+        <w:t xml:space="preserve">1.4 </w:t>
+      </w:r>
+      <w:r>
+        <w:t xml:space="preserve">Определение потенциальных областей </w:t>
+      </w:r>
+      <w:bookmarkEnd w:id="8"/>
+      <w:r>
+        <w:t>применения</w:t>
+      </w:r>
+    </w:p>
+    <w:p>
+      <w:r>
+        <w:t>Разработанная система радиоуправления БПЛА с технологией ППРЧ обладает широким спектром потенциальных применений в различных областях хозяйства и обеспечения безопасности. В гражданской сфере система может использоваться для создания беспилотных платформ мониторинга сельскохозяйственных угодий, обеспечивая надёжную передачу данных о состоянии посевов и эффективности ирригационных систем даже в условиях работы вблизи промышленных объектов с высоким уровнем радиопомех. Применение в поисково-спасательных операциях позволит координировать действия группы беспилотных аппаратов в зонах стихийных бедствий, где традиционные каналы связи могут быть перегружены или повреждены. Система найдёт применение в инспекции критической инфраструктуры — линий электропередач, трубопроводов и мостовых сооружений — обеспечивая стабильную передачу видеоданных высокого разрешения и телеметрии в условиях городской застройки с множественными источниками радиопомех.</w:t>
+      </w:r>
+    </w:p>
+    <w:p>
+      <w:r>
+        <w:t xml:space="preserve">В научно-исследовательской сфере проект вносит вклад в развитие доступных технологий защищённой радиосвязи, демонстрируя возможность реализации сложных алгоритмов ППРЧ на базе недорогих компонентов массового производства. Открытость и доступность компонентной базы </w:t>
       </w:r>
       <w:r>
         <w:lastRenderedPageBreak/>
-        <w:t>предотвращения этого применяются механизмы периодической ресинхронизации, при которых передатчик включает в определенные пакеты специальные синхронизирующие маркеры, позволяющие приемнику скорректировать свою временную базу. Качество временной синхронизации непосредственно влияет на надежность связи, так как даже небольшое рассогласование во времени может привести к тому, что приемник будет настроен на неправильную частоту в момент приема пакета.</w:t>
+        <w:t xml:space="preserve">способствует развитию </w:t>
+      </w:r>
+      <w:r>
+        <w:t xml:space="preserve">технологий </w:t>
+      </w:r>
+      <w:r>
+        <w:t>в области беспилотной техники, снижая барьеры входа в эту перспективную отрасль технологий.</w:t>
+      </w:r>
+    </w:p>
+    <w:p>
+      <w:r>
+        <w:t>С точки зрения обеспечения безопасности государства, разработанная система может применяться для создания защищённых каналов управления беспилотными комплексами охраны государственной границы, обеспечивая непрерывный контроль даже при попытках радиоэлектронного противодействия. Технология найдёт применение в системах мониторинга критически важных объектов инфраструктуры, где требуется обеспечение конфиденциальности передаваемых данных и защита от несанкционированного доступа к каналу управления. Использование ППРЧ в беспилотных системах патрулирования и разведки повышает живучесть средств наблюдения в условиях электронного противодействия, обеспечивая выполнение задач по защите территориальной целостности страны. Разработка отечественных решений в области защищённых систем связи для БПЛА снижает технологическую зависимость от импортных компонентов и способствует укреплению оборонного потенциала государства.</w:t>
+      </w:r>
+    </w:p>
+    <w:p>
+      <w:r>
+        <w:t>Практическая реализация проекта демонстрирует возможность создания эффективных систем двойного назначения, способных решать как гражданские задачи мониторинга и инспекции, так и специальные задачи обеспечения безопасности в условиях сложной радиоэлектронной обстановки. Масштабируемость и адаптивность разработанной архитектуры позволяет использовать её как основу для создания семейства беспилотных систем различного назначения и класса, объединённых единой защищённой системой связи. Проект вносит вклад в формирование национального технологического суверенитета в критически важной области беспилотных технологий и защищённых систем радиосвязи. Полученные результаты могут быть использованы при разработке отраслевых стандартов и технических требований к системам управления беспилотными летательными аппаратами, эксплуатируемыми в условиях повышенных требований к информационной безопасности и помехоустойчивости.</w:t>
       </w:r>
     </w:p>
     <w:p>
@@ -1033,13 +2298,96 @@
       </w:pPr>
     </w:p>
     <w:sectPr>
+      <w:footerReference w:type="default" r:id="rId13"/>
       <w:pgSz w:w="11906" w:h="16838"/>
       <w:pgMar w:top="1134" w:right="850" w:bottom="1134" w:left="1701" w:header="708" w:footer="708" w:gutter="0"/>
       <w:cols w:space="708"/>
-      <w:docGrid w:linePitch="360"/>
+      <w:titlePg/>
+      <w:docGrid w:linePitch="381"/>
     </w:sectPr>
   </w:body>
 </w:document>
+</file>
+
+<file path=word/endnotes.xml><?xml version="1.0" encoding="utf-8"?>
+<w:endnotes xmlns:wpc="http://schemas.microsoft.com/office/word/2010/wordprocessingCanvas" xmlns:cx="http://schemas.microsoft.com/office/drawing/2014/chartex" xmlns:cx1="http://schemas.microsoft.com/office/drawing/2015/9/8/chartex" xmlns:cx2="http://schemas.microsoft.com/office/drawing/2015/10/21/chartex" xmlns:cx3="http://schemas.microsoft.com/office/drawing/2016/5/9/chartex" xmlns:cx4="http://schemas.microsoft.com/office/drawing/2016/5/10/chartex" xmlns:cx5="http://schemas.microsoft.com/office/drawing/2016/5/11/chartex" xmlns:cx6="http://schemas.microsoft.com/office/drawing/2016/5/12/chartex" xmlns:cx7="http://schemas.microsoft.com/office/drawing/2016/5/13/chartex" xmlns:cx8="http://schemas.microsoft.com/office/drawing/2016/5/14/chartex" xmlns:mc="http://schemas.openxmlformats.org/markup-compatibility/2006" xmlns:aink="http://schemas.microsoft.com/office/drawing/2016/ink" xmlns:am3d="http://schemas.microsoft.com/office/drawing/2017/model3d" xmlns:o="urn:schemas-microsoft-com:office:office" xmlns:r="http://schemas.openxmlformats.org/officeDocument/2006/relationships" xmlns:m="http://schemas.openxmlformats.org/officeDocument/2006/math" xmlns:v="urn:schemas-microsoft-com:vml" xmlns:wp14="http://schemas.microsoft.com/office/word/2010/wordprocessingDrawing" xmlns:wp="http://schemas.openxmlformats.org/drawingml/2006/wordprocessingDrawing" xmlns:w10="urn:schemas-microsoft-com:office:word" xmlns:w="http://schemas.openxmlformats.org/wordprocessingml/2006/main" xmlns:w14="http://schemas.microsoft.com/office/word/2010/wordml" xmlns:w15="http://schemas.microsoft.com/office/word/2012/wordml" xmlns:w16cex="http://schemas.microsoft.com/office/word/2018/wordml/cex" xmlns:w16cid="http://schemas.microsoft.com/office/word/2016/wordml/cid" xmlns:w16="http://schemas.microsoft.com/office/word/2018/wordml" xmlns:w16sdtdh="http://schemas.microsoft.com/office/word/2020/wordml/sdtdatahash" xmlns:w16se="http://schemas.microsoft.com/office/word/2015/wordml/symex" xmlns:wpg="http://schemas.microsoft.com/office/word/2010/wordprocessingGroup" xmlns:wpi="http://schemas.microsoft.com/office/word/2010/wordprocessingInk" xmlns:wne="http://schemas.microsoft.com/office/word/2006/wordml" xmlns:wps="http://schemas.microsoft.com/office/word/2010/wordprocessingShape" mc:Ignorable="w14 w15 w16se w16cid w16 w16cex w16sdtdh wp14">
+  <w:endnote w:type="separator" w:id="-1">
+    <w:p>
+      <w:r>
+        <w:separator/>
+      </w:r>
+    </w:p>
+  </w:endnote>
+  <w:endnote w:type="continuationSeparator" w:id="0">
+    <w:p>
+      <w:r>
+        <w:continuationSeparator/>
+      </w:r>
+    </w:p>
+  </w:endnote>
+</w:endnotes>
+</file>
+
+<file path=word/footer1.xml><?xml version="1.0" encoding="utf-8"?>
+<w:ftr xmlns:wpc="http://schemas.microsoft.com/office/word/2010/wordprocessingCanvas" xmlns:cx="http://schemas.microsoft.com/office/drawing/2014/chartex" xmlns:cx1="http://schemas.microsoft.com/office/drawing/2015/9/8/chartex" xmlns:cx2="http://schemas.microsoft.com/office/drawing/2015/10/21/chartex" xmlns:cx3="http://schemas.microsoft.com/office/drawing/2016/5/9/chartex" xmlns:cx4="http://schemas.microsoft.com/office/drawing/2016/5/10/chartex" xmlns:cx5="http://schemas.microsoft.com/office/drawing/2016/5/11/chartex" xmlns:cx6="http://schemas.microsoft.com/office/drawing/2016/5/12/chartex" xmlns:cx7="http://schemas.microsoft.com/office/drawing/2016/5/13/chartex" xmlns:cx8="http://schemas.microsoft.com/office/drawing/2016/5/14/chartex" xmlns:mc="http://schemas.openxmlformats.org/markup-compatibility/2006" xmlns:aink="http://schemas.microsoft.com/office/drawing/2016/ink" xmlns:am3d="http://schemas.microsoft.com/office/drawing/2017/model3d" xmlns:o="urn:schemas-microsoft-com:office:office" xmlns:r="http://schemas.openxmlformats.org/officeDocument/2006/relationships" xmlns:m="http://schemas.openxmlformats.org/officeDocument/2006/math" xmlns:v="urn:schemas-microsoft-com:vml" xmlns:wp14="http://schemas.microsoft.com/office/word/2010/wordprocessingDrawing" xmlns:wp="http://schemas.openxmlformats.org/drawingml/2006/wordprocessingDrawing" xmlns:w10="urn:schemas-microsoft-com:office:word" xmlns:w="http://schemas.openxmlformats.org/wordprocessingml/2006/main" xmlns:w14="http://schemas.microsoft.com/office/word/2010/wordml" xmlns:w15="http://schemas.microsoft.com/office/word/2012/wordml" xmlns:w16cex="http://schemas.microsoft.com/office/word/2018/wordml/cex" xmlns:w16cid="http://schemas.microsoft.com/office/word/2016/wordml/cid" xmlns:w16="http://schemas.microsoft.com/office/word/2018/wordml" xmlns:w16sdtdh="http://schemas.microsoft.com/office/word/2020/wordml/sdtdatahash" xmlns:w16se="http://schemas.microsoft.com/office/word/2015/wordml/symex" xmlns:wpg="http://schemas.microsoft.com/office/word/2010/wordprocessingGroup" xmlns:wpi="http://schemas.microsoft.com/office/word/2010/wordprocessingInk" xmlns:wne="http://schemas.microsoft.com/office/word/2006/wordml" xmlns:wps="http://schemas.microsoft.com/office/word/2010/wordprocessingShape" mc:Ignorable="w14 w15 w16se w16cid w16 w16cex w16sdtdh wp14">
+  <w:sdt>
+    <w:sdtPr>
+      <w:id w:val="634218534"/>
+      <w:docPartObj>
+        <w:docPartGallery w:val="Page Numbers (Bottom of Page)"/>
+        <w:docPartUnique/>
+      </w:docPartObj>
+    </w:sdtPr>
+    <w:sdtContent>
+      <w:p>
+        <w:pPr>
+          <w:pStyle w:val="ad"/>
+          <w:ind w:firstLine="0"/>
+          <w:jc w:val="center"/>
+        </w:pPr>
+        <w:r>
+          <w:fldChar w:fldCharType="begin"/>
+        </w:r>
+        <w:r>
+          <w:instrText>PAGE   \* MERGEFORMAT</w:instrText>
+        </w:r>
+        <w:r>
+          <w:fldChar w:fldCharType="separate"/>
+        </w:r>
+        <w:r>
+          <w:t>2</w:t>
+        </w:r>
+        <w:r>
+          <w:fldChar w:fldCharType="end"/>
+        </w:r>
+      </w:p>
+    </w:sdtContent>
+  </w:sdt>
+  <w:p>
+    <w:pPr>
+      <w:pStyle w:val="ad"/>
+    </w:pPr>
+  </w:p>
+</w:ftr>
+</file>
+
+<file path=word/footnotes.xml><?xml version="1.0" encoding="utf-8"?>
+<w:footnotes xmlns:wpc="http://schemas.microsoft.com/office/word/2010/wordprocessingCanvas" xmlns:cx="http://schemas.microsoft.com/office/drawing/2014/chartex" xmlns:cx1="http://schemas.microsoft.com/office/drawing/2015/9/8/chartex" xmlns:cx2="http://schemas.microsoft.com/office/drawing/2015/10/21/chartex" xmlns:cx3="http://schemas.microsoft.com/office/drawing/2016/5/9/chartex" xmlns:cx4="http://schemas.microsoft.com/office/drawing/2016/5/10/chartex" xmlns:cx5="http://schemas.microsoft.com/office/drawing/2016/5/11/chartex" xmlns:cx6="http://schemas.microsoft.com/office/drawing/2016/5/12/chartex" xmlns:cx7="http://schemas.microsoft.com/office/drawing/2016/5/13/chartex" xmlns:cx8="http://schemas.microsoft.com/office/drawing/2016/5/14/chartex" xmlns:mc="http://schemas.openxmlformats.org/markup-compatibility/2006" xmlns:aink="http://schemas.microsoft.com/office/drawing/2016/ink" xmlns:am3d="http://schemas.microsoft.com/office/drawing/2017/model3d" xmlns:o="urn:schemas-microsoft-com:office:office" xmlns:r="http://schemas.openxmlformats.org/officeDocument/2006/relationships" xmlns:m="http://schemas.openxmlformats.org/officeDocument/2006/math" xmlns:v="urn:schemas-microsoft-com:vml" xmlns:wp14="http://schemas.microsoft.com/office/word/2010/wordprocessingDrawing" xmlns:wp="http://schemas.openxmlformats.org/drawingml/2006/wordprocessingDrawing" xmlns:w10="urn:schemas-microsoft-com:office:word" xmlns:w="http://schemas.openxmlformats.org/wordprocessingml/2006/main" xmlns:w14="http://schemas.microsoft.com/office/word/2010/wordml" xmlns:w15="http://schemas.microsoft.com/office/word/2012/wordml" xmlns:w16cex="http://schemas.microsoft.com/office/word/2018/wordml/cex" xmlns:w16cid="http://schemas.microsoft.com/office/word/2016/wordml/cid" xmlns:w16="http://schemas.microsoft.com/office/word/2018/wordml" xmlns:w16sdtdh="http://schemas.microsoft.com/office/word/2020/wordml/sdtdatahash" xmlns:w16se="http://schemas.microsoft.com/office/word/2015/wordml/symex" xmlns:wpg="http://schemas.microsoft.com/office/word/2010/wordprocessingGroup" xmlns:wpi="http://schemas.microsoft.com/office/word/2010/wordprocessingInk" xmlns:wne="http://schemas.microsoft.com/office/word/2006/wordml" xmlns:wps="http://schemas.microsoft.com/office/word/2010/wordprocessingShape" mc:Ignorable="w14 w15 w16se w16cid w16 w16cex w16sdtdh wp14">
+  <w:footnote w:type="separator" w:id="-1">
+    <w:p>
+      <w:r>
+        <w:separator/>
+      </w:r>
+    </w:p>
+  </w:footnote>
+  <w:footnote w:type="continuationSeparator" w:id="0">
+    <w:p>
+      <w:r>
+        <w:continuationSeparator/>
+      </w:r>
+    </w:p>
+  </w:footnote>
+</w:footnotes>
 </file>
 
 <file path=word/numbering.xml><?xml version="1.0" encoding="utf-8"?>
@@ -1827,6 +3175,58 @@
       <w:bCs/>
     </w:rPr>
   </w:style>
+  <w:style w:type="paragraph" w:styleId="ab">
+    <w:name w:val="header"/>
+    <w:basedOn w:val="a"/>
+    <w:link w:val="ac"/>
+    <w:uiPriority w:val="99"/>
+    <w:unhideWhenUsed/>
+    <w:rsid w:val="005715D4"/>
+    <w:pPr>
+      <w:tabs>
+        <w:tab w:val="center" w:pos="4677"/>
+        <w:tab w:val="right" w:pos="9355"/>
+      </w:tabs>
+    </w:pPr>
+  </w:style>
+  <w:style w:type="character" w:customStyle="1" w:styleId="ac">
+    <w:name w:val="Верхний колонтитул Знак"/>
+    <w:basedOn w:val="a0"/>
+    <w:link w:val="ab"/>
+    <w:uiPriority w:val="99"/>
+    <w:rsid w:val="005715D4"/>
+    <w:rPr>
+      <w:rFonts w:ascii="Times New Roman" w:eastAsia="Calibri" w:hAnsi="Times New Roman" w:cs="Calibri"/>
+      <w:sz w:val="28"/>
+      <w:lang w:eastAsia="ru-RU"/>
+    </w:rPr>
+  </w:style>
+  <w:style w:type="paragraph" w:styleId="ad">
+    <w:name w:val="footer"/>
+    <w:basedOn w:val="a"/>
+    <w:link w:val="ae"/>
+    <w:uiPriority w:val="99"/>
+    <w:unhideWhenUsed/>
+    <w:rsid w:val="005715D4"/>
+    <w:pPr>
+      <w:tabs>
+        <w:tab w:val="center" w:pos="4677"/>
+        <w:tab w:val="right" w:pos="9355"/>
+      </w:tabs>
+    </w:pPr>
+  </w:style>
+  <w:style w:type="character" w:customStyle="1" w:styleId="ae">
+    <w:name w:val="Нижний колонтитул Знак"/>
+    <w:basedOn w:val="a0"/>
+    <w:link w:val="ad"/>
+    <w:uiPriority w:val="99"/>
+    <w:rsid w:val="005715D4"/>
+    <w:rPr>
+      <w:rFonts w:ascii="Times New Roman" w:eastAsia="Calibri" w:hAnsi="Times New Roman" w:cs="Calibri"/>
+      <w:sz w:val="28"/>
+      <w:lang w:eastAsia="ru-RU"/>
+    </w:rPr>
+  </w:style>
 </w:styles>
 </file>
 
@@ -2123,4 +3523,16 @@
     </a:ext>
   </a:extLst>
 </a:theme>
+</file>
+
+<file path=customXml/item1.xml><?xml version="1.0" encoding="utf-8"?>
+<b:Sources xmlns:b="http://schemas.openxmlformats.org/officeDocument/2006/bibliography" xmlns="http://schemas.openxmlformats.org/officeDocument/2006/bibliography" SelectedStyle="\APASixthEditionOfficeOnline.xsl" StyleName="APA" Version="6"/>
+</file>
+
+<file path=customXml/itemProps1.xml><?xml version="1.0" encoding="utf-8"?>
+<ds:datastoreItem xmlns:ds="http://schemas.openxmlformats.org/officeDocument/2006/customXml" ds:itemID="{E9504324-540C-4C0F-97F8-9033527B1986}">
+  <ds:schemaRefs>
+    <ds:schemaRef ds:uri="http://schemas.openxmlformats.org/officeDocument/2006/bibliography"/>
+  </ds:schemaRefs>
+</ds:datastoreItem>
 </file>
</xml_diff>